<commit_message>
sua lai mot chut
</commit_message>
<xml_diff>
--- a/NenTangCNTT/ThucHanh02_Nhom01_E07/Buoi7_Nhom01_Bài_5(NV2).docx
+++ b/NenTangCNTT/ThucHanh02_Nhom01_E07/Buoi7_Nhom01_Bài_5(NV2).docx
@@ -92,7 +92,7 @@
           <w:r>
             <w:fldChar w:fldCharType="separate"/>
           </w:r>
-          <w:hyperlink w:anchor="_Toc211208996" w:history="1">
+          <w:hyperlink w:anchor="_Toc211256026" w:history="1">
             <w:r>
               <w:rPr>
                 <w:rStyle w:val="Hyperlink"/>
@@ -136,7 +136,7 @@
                 <w:noProof/>
                 <w:webHidden/>
               </w:rPr>
-              <w:instrText xml:space="preserve"> PAGEREF _Toc211208996 \h </w:instrText>
+              <w:instrText xml:space="preserve"> PAGEREF _Toc211256026 \h </w:instrText>
             </w:r>
             <w:r>
               <w:rPr>
@@ -182,7 +182,7 @@
               <w:lang w:eastAsia="vi-VN"/>
             </w:rPr>
           </w:pPr>
-          <w:hyperlink w:anchor="_Toc211208997" w:history="1">
+          <w:hyperlink w:anchor="_Toc211256027" w:history="1">
             <w:r>
               <w:rPr>
                 <w:rStyle w:val="Hyperlink"/>
@@ -228,7 +228,7 @@
                 <w:noProof/>
                 <w:webHidden/>
               </w:rPr>
-              <w:instrText xml:space="preserve"> PAGEREF _Toc211208997 \h </w:instrText>
+              <w:instrText xml:space="preserve"> PAGEREF _Toc211256027 \h </w:instrText>
             </w:r>
             <w:r>
               <w:rPr>
@@ -274,7 +274,7 @@
               <w:lang w:eastAsia="vi-VN"/>
             </w:rPr>
           </w:pPr>
-          <w:hyperlink w:anchor="_Toc211208998" w:history="1">
+          <w:hyperlink w:anchor="_Toc211256028" w:history="1">
             <w:r>
               <w:rPr>
                 <w:rStyle w:val="Hyperlink"/>
@@ -320,7 +320,7 @@
                 <w:noProof/>
                 <w:webHidden/>
               </w:rPr>
-              <w:instrText xml:space="preserve"> PAGEREF _Toc211208998 \h </w:instrText>
+              <w:instrText xml:space="preserve"> PAGEREF _Toc211256028 \h </w:instrText>
             </w:r>
             <w:r>
               <w:rPr>
@@ -366,7 +366,7 @@
               <w:lang w:eastAsia="vi-VN"/>
             </w:rPr>
           </w:pPr>
-          <w:hyperlink w:anchor="_Toc211208999" w:history="1">
+          <w:hyperlink w:anchor="_Toc211256029" w:history="1">
             <w:r>
               <w:rPr>
                 <w:rStyle w:val="Hyperlink"/>
@@ -412,7 +412,7 @@
                 <w:noProof/>
                 <w:webHidden/>
               </w:rPr>
-              <w:instrText xml:space="preserve"> PAGEREF _Toc211208999 \h </w:instrText>
+              <w:instrText xml:space="preserve"> PAGEREF _Toc211256029 \h </w:instrText>
             </w:r>
             <w:r>
               <w:rPr>
@@ -458,7 +458,7 @@
               <w:lang w:eastAsia="vi-VN"/>
             </w:rPr>
           </w:pPr>
-          <w:hyperlink w:anchor="_Toc211209000" w:history="1">
+          <w:hyperlink w:anchor="_Toc211256030" w:history="1">
             <w:r>
               <w:rPr>
                 <w:rStyle w:val="Hyperlink"/>
@@ -502,7 +502,7 @@
                 <w:noProof/>
                 <w:webHidden/>
               </w:rPr>
-              <w:instrText xml:space="preserve"> PAGEREF _Toc211209000 \h </w:instrText>
+              <w:instrText xml:space="preserve"> PAGEREF _Toc211256030 \h </w:instrText>
             </w:r>
             <w:r>
               <w:rPr>
@@ -548,7 +548,7 @@
               <w:lang w:eastAsia="vi-VN"/>
             </w:rPr>
           </w:pPr>
-          <w:hyperlink w:anchor="_Toc211209001" w:history="1">
+          <w:hyperlink w:anchor="_Toc211256031" w:history="1">
             <w:r>
               <w:rPr>
                 <w:rStyle w:val="Hyperlink"/>
@@ -592,7 +592,7 @@
                 <w:noProof/>
                 <w:webHidden/>
               </w:rPr>
-              <w:instrText xml:space="preserve"> PAGEREF _Toc211209001 \h </w:instrText>
+              <w:instrText xml:space="preserve"> PAGEREF _Toc211256031 \h </w:instrText>
             </w:r>
             <w:r>
               <w:rPr>
@@ -638,7 +638,7 @@
               <w:lang w:eastAsia="vi-VN"/>
             </w:rPr>
           </w:pPr>
-          <w:hyperlink w:anchor="_Toc211209002" w:history="1">
+          <w:hyperlink w:anchor="_Toc211256032" w:history="1">
             <w:r>
               <w:rPr>
                 <w:rStyle w:val="Hyperlink"/>
@@ -682,7 +682,7 @@
                 <w:noProof/>
                 <w:webHidden/>
               </w:rPr>
-              <w:instrText xml:space="preserve"> PAGEREF _Toc211209002 \h </w:instrText>
+              <w:instrText xml:space="preserve"> PAGEREF _Toc211256032 \h </w:instrText>
             </w:r>
             <w:r>
               <w:rPr>
@@ -728,7 +728,7 @@
               <w:lang w:eastAsia="vi-VN"/>
             </w:rPr>
           </w:pPr>
-          <w:hyperlink w:anchor="_Toc211209003" w:history="1">
+          <w:hyperlink w:anchor="_Toc211256033" w:history="1">
             <w:r>
               <w:rPr>
                 <w:rStyle w:val="Hyperlink"/>
@@ -774,7 +774,7 @@
                 <w:noProof/>
                 <w:webHidden/>
               </w:rPr>
-              <w:instrText xml:space="preserve"> PAGEREF _Toc211209003 \h </w:instrText>
+              <w:instrText xml:space="preserve"> PAGEREF _Toc211256033 \h </w:instrText>
             </w:r>
             <w:r>
               <w:rPr>
@@ -820,7 +820,7 @@
               <w:lang w:eastAsia="vi-VN"/>
             </w:rPr>
           </w:pPr>
-          <w:hyperlink w:anchor="_Toc211209004" w:history="1">
+          <w:hyperlink w:anchor="_Toc211256034" w:history="1">
             <w:r>
               <w:rPr>
                 <w:rStyle w:val="Hyperlink"/>
@@ -866,7 +866,7 @@
                 <w:noProof/>
                 <w:webHidden/>
               </w:rPr>
-              <w:instrText xml:space="preserve"> PAGEREF _Toc211209004 \h </w:instrText>
+              <w:instrText xml:space="preserve"> PAGEREF _Toc211256034 \h </w:instrText>
             </w:r>
             <w:r>
               <w:rPr>
@@ -912,7 +912,7 @@
               <w:lang w:eastAsia="vi-VN"/>
             </w:rPr>
           </w:pPr>
-          <w:hyperlink w:anchor="_Toc211209005" w:history="1">
+          <w:hyperlink w:anchor="_Toc211256035" w:history="1">
             <w:r>
               <w:rPr>
                 <w:rStyle w:val="Hyperlink"/>
@@ -958,7 +958,7 @@
                 <w:noProof/>
                 <w:webHidden/>
               </w:rPr>
-              <w:instrText xml:space="preserve"> PAGEREF _Toc211209005 \h </w:instrText>
+              <w:instrText xml:space="preserve"> PAGEREF _Toc211256035 \h </w:instrText>
             </w:r>
             <w:r>
               <w:rPr>
@@ -1004,7 +1004,7 @@
               <w:lang w:eastAsia="vi-VN"/>
             </w:rPr>
           </w:pPr>
-          <w:hyperlink w:anchor="_Toc211209006" w:history="1">
+          <w:hyperlink w:anchor="_Toc211256036" w:history="1">
             <w:r>
               <w:rPr>
                 <w:rStyle w:val="Hyperlink"/>
@@ -1050,7 +1050,7 @@
                 <w:noProof/>
                 <w:webHidden/>
               </w:rPr>
-              <w:instrText xml:space="preserve"> PAGEREF _Toc211209006 \h </w:instrText>
+              <w:instrText xml:space="preserve"> PAGEREF _Toc211256036 \h </w:instrText>
             </w:r>
             <w:r>
               <w:rPr>
@@ -1096,7 +1096,7 @@
               <w:lang w:eastAsia="vi-VN"/>
             </w:rPr>
           </w:pPr>
-          <w:hyperlink w:anchor="_Toc211209007" w:history="1">
+          <w:hyperlink w:anchor="_Toc211256037" w:history="1">
             <w:r>
               <w:rPr>
                 <w:rStyle w:val="Hyperlink"/>
@@ -1142,7 +1142,7 @@
                 <w:noProof/>
                 <w:webHidden/>
               </w:rPr>
-              <w:instrText xml:space="preserve"> PAGEREF _Toc211209007 \h </w:instrText>
+              <w:instrText xml:space="preserve"> PAGEREF _Toc211256037 \h </w:instrText>
             </w:r>
             <w:r>
               <w:rPr>
@@ -1188,7 +1188,7 @@
               <w:lang w:eastAsia="vi-VN"/>
             </w:rPr>
           </w:pPr>
-          <w:hyperlink w:anchor="_Toc211209008" w:history="1">
+          <w:hyperlink w:anchor="_Toc211256038" w:history="1">
             <w:r>
               <w:rPr>
                 <w:rStyle w:val="Hyperlink"/>
@@ -1234,7 +1234,7 @@
                 <w:noProof/>
                 <w:webHidden/>
               </w:rPr>
-              <w:instrText xml:space="preserve"> PAGEREF _Toc211209008 \h </w:instrText>
+              <w:instrText xml:space="preserve"> PAGEREF _Toc211256038 \h </w:instrText>
             </w:r>
             <w:r>
               <w:rPr>
@@ -1280,7 +1280,7 @@
               <w:lang w:eastAsia="vi-VN"/>
             </w:rPr>
           </w:pPr>
-          <w:hyperlink w:anchor="_Toc211209009" w:history="1">
+          <w:hyperlink w:anchor="_Toc211256039" w:history="1">
             <w:r>
               <w:rPr>
                 <w:rStyle w:val="Hyperlink"/>
@@ -1325,7 +1325,7 @@
                 <w:noProof/>
                 <w:webHidden/>
               </w:rPr>
-              <w:instrText xml:space="preserve"> PAGEREF _Toc211209009 \h </w:instrText>
+              <w:instrText xml:space="preserve"> PAGEREF _Toc211256039 \h </w:instrText>
             </w:r>
             <w:r>
               <w:rPr>
@@ -1371,7 +1371,7 @@
               <w:lang w:eastAsia="vi-VN"/>
             </w:rPr>
           </w:pPr>
-          <w:hyperlink w:anchor="_Toc211209010" w:history="1">
+          <w:hyperlink w:anchor="_Toc211256040" w:history="1">
             <w:r>
               <w:rPr>
                 <w:rStyle w:val="Hyperlink"/>
@@ -1416,7 +1416,7 @@
                 <w:noProof/>
                 <w:webHidden/>
               </w:rPr>
-              <w:instrText xml:space="preserve"> PAGEREF _Toc211209010 \h </w:instrText>
+              <w:instrText xml:space="preserve"> PAGEREF _Toc211256040 \h </w:instrText>
             </w:r>
             <w:r>
               <w:rPr>
@@ -1462,7 +1462,7 @@
               <w:lang w:eastAsia="vi-VN"/>
             </w:rPr>
           </w:pPr>
-          <w:hyperlink w:anchor="_Toc211209011" w:history="1">
+          <w:hyperlink w:anchor="_Toc211256041" w:history="1">
             <w:r>
               <w:rPr>
                 <w:rStyle w:val="Hyperlink"/>
@@ -1507,7 +1507,7 @@
                 <w:noProof/>
                 <w:webHidden/>
               </w:rPr>
-              <w:instrText xml:space="preserve"> PAGEREF _Toc211209011 \h </w:instrText>
+              <w:instrText xml:space="preserve"> PAGEREF _Toc211256041 \h </w:instrText>
             </w:r>
             <w:r>
               <w:rPr>
@@ -1553,7 +1553,7 @@
               <w:lang w:eastAsia="vi-VN"/>
             </w:rPr>
           </w:pPr>
-          <w:hyperlink w:anchor="_Toc211209012" w:history="1">
+          <w:hyperlink w:anchor="_Toc211256042" w:history="1">
             <w:r>
               <w:rPr>
                 <w:rStyle w:val="Hyperlink"/>
@@ -1599,7 +1599,7 @@
                 <w:noProof/>
                 <w:webHidden/>
               </w:rPr>
-              <w:instrText xml:space="preserve"> PAGEREF _Toc211209012 \h </w:instrText>
+              <w:instrText xml:space="preserve"> PAGEREF _Toc211256042 \h </w:instrText>
             </w:r>
             <w:r>
               <w:rPr>
@@ -1645,7 +1645,7 @@
               <w:lang w:eastAsia="vi-VN"/>
             </w:rPr>
           </w:pPr>
-          <w:hyperlink w:anchor="_Toc211209013" w:history="1">
+          <w:hyperlink w:anchor="_Toc211256043" w:history="1">
             <w:r>
               <w:rPr>
                 <w:rStyle w:val="Hyperlink"/>
@@ -1691,7 +1691,7 @@
                 <w:noProof/>
                 <w:webHidden/>
               </w:rPr>
-              <w:instrText xml:space="preserve"> PAGEREF _Toc211209013 \h </w:instrText>
+              <w:instrText xml:space="preserve"> PAGEREF _Toc211256043 \h </w:instrText>
             </w:r>
             <w:r>
               <w:rPr>
@@ -1737,7 +1737,7 @@
               <w:lang w:eastAsia="vi-VN"/>
             </w:rPr>
           </w:pPr>
-          <w:hyperlink w:anchor="_Toc211209014" w:history="1">
+          <w:hyperlink w:anchor="_Toc211256044" w:history="1">
             <w:r>
               <w:rPr>
                 <w:rStyle w:val="Hyperlink"/>
@@ -1783,7 +1783,7 @@
                 <w:noProof/>
                 <w:webHidden/>
               </w:rPr>
-              <w:instrText xml:space="preserve"> PAGEREF _Toc211209014 \h </w:instrText>
+              <w:instrText xml:space="preserve"> PAGEREF _Toc211256044 \h </w:instrText>
             </w:r>
             <w:r>
               <w:rPr>
@@ -1829,7 +1829,7 @@
               <w:lang w:eastAsia="vi-VN"/>
             </w:rPr>
           </w:pPr>
-          <w:hyperlink w:anchor="_Toc211209015" w:history="1">
+          <w:hyperlink w:anchor="_Toc211256045" w:history="1">
             <w:r>
               <w:rPr>
                 <w:rStyle w:val="Hyperlink"/>
@@ -1875,7 +1875,7 @@
                 <w:noProof/>
                 <w:webHidden/>
               </w:rPr>
-              <w:instrText xml:space="preserve"> PAGEREF _Toc211209015 \h </w:instrText>
+              <w:instrText xml:space="preserve"> PAGEREF _Toc211256045 \h </w:instrText>
             </w:r>
             <w:r>
               <w:rPr>
@@ -1921,7 +1921,7 @@
               <w:lang w:eastAsia="vi-VN"/>
             </w:rPr>
           </w:pPr>
-          <w:hyperlink w:anchor="_Toc211209016" w:history="1">
+          <w:hyperlink w:anchor="_Toc211256046" w:history="1">
             <w:r>
               <w:rPr>
                 <w:rStyle w:val="Hyperlink"/>
@@ -1965,7 +1965,7 @@
                 <w:noProof/>
                 <w:webHidden/>
               </w:rPr>
-              <w:instrText xml:space="preserve"> PAGEREF _Toc211209016 \h </w:instrText>
+              <w:instrText xml:space="preserve"> PAGEREF _Toc211256046 \h </w:instrText>
             </w:r>
             <w:r>
               <w:rPr>
@@ -2011,7 +2011,7 @@
               <w:lang w:eastAsia="vi-VN"/>
             </w:rPr>
           </w:pPr>
-          <w:hyperlink w:anchor="_Toc211209017" w:history="1">
+          <w:hyperlink w:anchor="_Toc211256047" w:history="1">
             <w:r>
               <w:rPr>
                 <w:rStyle w:val="Hyperlink"/>
@@ -2055,7 +2055,7 @@
                 <w:noProof/>
                 <w:webHidden/>
               </w:rPr>
-              <w:instrText xml:space="preserve"> PAGEREF _Toc211209017 \h </w:instrText>
+              <w:instrText xml:space="preserve"> PAGEREF _Toc211256047 \h </w:instrText>
             </w:r>
             <w:r>
               <w:rPr>
@@ -2101,7 +2101,7 @@
               <w:lang w:eastAsia="vi-VN"/>
             </w:rPr>
           </w:pPr>
-          <w:hyperlink w:anchor="_Toc211209018" w:history="1">
+          <w:hyperlink w:anchor="_Toc211256048" w:history="1">
             <w:r>
               <w:rPr>
                 <w:rStyle w:val="Hyperlink"/>
@@ -2146,7 +2146,7 @@
                 <w:noProof/>
                 <w:webHidden/>
               </w:rPr>
-              <w:instrText xml:space="preserve"> PAGEREF _Toc211209018 \h </w:instrText>
+              <w:instrText xml:space="preserve"> PAGEREF _Toc211256048 \h </w:instrText>
             </w:r>
             <w:r>
               <w:rPr>
@@ -2192,7 +2192,7 @@
               <w:lang w:eastAsia="vi-VN"/>
             </w:rPr>
           </w:pPr>
-          <w:hyperlink w:anchor="_Toc211209019" w:history="1">
+          <w:hyperlink w:anchor="_Toc211256049" w:history="1">
             <w:r>
               <w:rPr>
                 <w:rStyle w:val="Hyperlink"/>
@@ -2237,7 +2237,7 @@
                 <w:noProof/>
                 <w:webHidden/>
               </w:rPr>
-              <w:instrText xml:space="preserve"> PAGEREF _Toc211209019 \h </w:instrText>
+              <w:instrText xml:space="preserve"> PAGEREF _Toc211256049 \h </w:instrText>
             </w:r>
             <w:r>
               <w:rPr>
@@ -2283,7 +2283,7 @@
               <w:lang w:eastAsia="vi-VN"/>
             </w:rPr>
           </w:pPr>
-          <w:hyperlink w:anchor="_Toc211209020" w:history="1">
+          <w:hyperlink w:anchor="_Toc211256050" w:history="1">
             <w:r>
               <w:rPr>
                 <w:rStyle w:val="Hyperlink"/>
@@ -2328,7 +2328,7 @@
                 <w:noProof/>
                 <w:webHidden/>
               </w:rPr>
-              <w:instrText xml:space="preserve"> PAGEREF _Toc211209020 \h </w:instrText>
+              <w:instrText xml:space="preserve"> PAGEREF _Toc211256050 \h </w:instrText>
             </w:r>
             <w:r>
               <w:rPr>
@@ -2374,7 +2374,7 @@
               <w:lang w:eastAsia="vi-VN"/>
             </w:rPr>
           </w:pPr>
-          <w:hyperlink w:anchor="_Toc211209021" w:history="1">
+          <w:hyperlink w:anchor="_Toc211256051" w:history="1">
             <w:r>
               <w:rPr>
                 <w:rStyle w:val="Hyperlink"/>
@@ -2418,7 +2418,7 @@
                 <w:noProof/>
                 <w:webHidden/>
               </w:rPr>
-              <w:instrText xml:space="preserve"> PAGEREF _Toc211209021 \h </w:instrText>
+              <w:instrText xml:space="preserve"> PAGEREF _Toc211256051 \h </w:instrText>
             </w:r>
             <w:r>
               <w:rPr>
@@ -2464,7 +2464,7 @@
               <w:lang w:eastAsia="vi-VN"/>
             </w:rPr>
           </w:pPr>
-          <w:hyperlink w:anchor="_Toc211209022" w:history="1">
+          <w:hyperlink w:anchor="_Toc211256052" w:history="1">
             <w:r>
               <w:rPr>
                 <w:rStyle w:val="Hyperlink"/>
@@ -2508,7 +2508,7 @@
                 <w:noProof/>
                 <w:webHidden/>
               </w:rPr>
-              <w:instrText xml:space="preserve"> PAGEREF _Toc211209022 \h </w:instrText>
+              <w:instrText xml:space="preserve"> PAGEREF _Toc211256052 \h </w:instrText>
             </w:r>
             <w:r>
               <w:rPr>
@@ -2554,7 +2554,7 @@
               <w:lang w:eastAsia="vi-VN"/>
             </w:rPr>
           </w:pPr>
-          <w:hyperlink w:anchor="_Toc211209023" w:history="1">
+          <w:hyperlink w:anchor="_Toc211256053" w:history="1">
             <w:r>
               <w:rPr>
                 <w:rStyle w:val="Hyperlink"/>
@@ -2599,7 +2599,7 @@
                 <w:noProof/>
                 <w:webHidden/>
               </w:rPr>
-              <w:instrText xml:space="preserve"> PAGEREF _Toc211209023 \h </w:instrText>
+              <w:instrText xml:space="preserve"> PAGEREF _Toc211256053 \h </w:instrText>
             </w:r>
             <w:r>
               <w:rPr>
@@ -2645,12 +2645,11 @@
               <w:lang w:eastAsia="vi-VN"/>
             </w:rPr>
           </w:pPr>
-          <w:hyperlink w:anchor="_Toc211209024" w:history="1">
+          <w:hyperlink w:anchor="_Toc211256054" w:history="1">
             <w:r>
               <w:rPr>
                 <w:rStyle w:val="Hyperlink"/>
                 <w:noProof/>
-                <w:lang w:val="en-US"/>
               </w:rPr>
               <w:t>3.2.4</w:t>
             </w:r>
@@ -2690,7 +2689,7 @@
                 <w:noProof/>
                 <w:webHidden/>
               </w:rPr>
-              <w:instrText xml:space="preserve"> PAGEREF _Toc211209024 \h </w:instrText>
+              <w:instrText xml:space="preserve"> PAGEREF _Toc211256054 \h </w:instrText>
             </w:r>
             <w:r>
               <w:rPr>
@@ -2736,7 +2735,7 @@
               <w:lang w:eastAsia="vi-VN"/>
             </w:rPr>
           </w:pPr>
-          <w:hyperlink w:anchor="_Toc211209025" w:history="1">
+          <w:hyperlink w:anchor="_Toc211256055" w:history="1">
             <w:r>
               <w:rPr>
                 <w:rStyle w:val="Hyperlink"/>
@@ -2780,7 +2779,7 @@
                 <w:noProof/>
                 <w:webHidden/>
               </w:rPr>
-              <w:instrText xml:space="preserve"> PAGEREF _Toc211209025 \h </w:instrText>
+              <w:instrText xml:space="preserve"> PAGEREF _Toc211256055 \h </w:instrText>
             </w:r>
             <w:r>
               <w:rPr>
@@ -2826,7 +2825,7 @@
               <w:lang w:eastAsia="vi-VN"/>
             </w:rPr>
           </w:pPr>
-          <w:hyperlink w:anchor="_Toc211209026" w:history="1">
+          <w:hyperlink w:anchor="_Toc211256056" w:history="1">
             <w:r>
               <w:rPr>
                 <w:rStyle w:val="Hyperlink"/>
@@ -2870,7 +2869,7 @@
                 <w:noProof/>
                 <w:webHidden/>
               </w:rPr>
-              <w:instrText xml:space="preserve"> PAGEREF _Toc211209026 \h </w:instrText>
+              <w:instrText xml:space="preserve"> PAGEREF _Toc211256056 \h </w:instrText>
             </w:r>
             <w:r>
               <w:rPr>
@@ -2916,7 +2915,7 @@
               <w:lang w:eastAsia="vi-VN"/>
             </w:rPr>
           </w:pPr>
-          <w:hyperlink w:anchor="_Toc211209027" w:history="1">
+          <w:hyperlink w:anchor="_Toc211256057" w:history="1">
             <w:r>
               <w:rPr>
                 <w:rStyle w:val="Hyperlink"/>
@@ -2960,7 +2959,7 @@
                 <w:noProof/>
                 <w:webHidden/>
               </w:rPr>
-              <w:instrText xml:space="preserve"> PAGEREF _Toc211209027 \h </w:instrText>
+              <w:instrText xml:space="preserve"> PAGEREF _Toc211256057 \h </w:instrText>
             </w:r>
             <w:r>
               <w:rPr>
@@ -3006,7 +3005,7 @@
               <w:lang w:eastAsia="vi-VN"/>
             </w:rPr>
           </w:pPr>
-          <w:hyperlink w:anchor="_Toc211209028" w:history="1">
+          <w:hyperlink w:anchor="_Toc211256058" w:history="1">
             <w:r>
               <w:rPr>
                 <w:rStyle w:val="Hyperlink"/>
@@ -3050,7 +3049,7 @@
                 <w:noProof/>
                 <w:webHidden/>
               </w:rPr>
-              <w:instrText xml:space="preserve"> PAGEREF _Toc211209028 \h </w:instrText>
+              <w:instrText xml:space="preserve"> PAGEREF _Toc211256058 \h </w:instrText>
             </w:r>
             <w:r>
               <w:rPr>
@@ -3096,7 +3095,7 @@
               <w:lang w:eastAsia="vi-VN"/>
             </w:rPr>
           </w:pPr>
-          <w:hyperlink w:anchor="_Toc211209029" w:history="1">
+          <w:hyperlink w:anchor="_Toc211256059" w:history="1">
             <w:r>
               <w:rPr>
                 <w:rStyle w:val="Hyperlink"/>
@@ -3140,7 +3139,7 @@
                 <w:noProof/>
                 <w:webHidden/>
               </w:rPr>
-              <w:instrText xml:space="preserve"> PAGEREF _Toc211209029 \h </w:instrText>
+              <w:instrText xml:space="preserve"> PAGEREF _Toc211256059 \h </w:instrText>
             </w:r>
             <w:r>
               <w:rPr>
@@ -3186,7 +3185,7 @@
               <w:lang w:eastAsia="vi-VN"/>
             </w:rPr>
           </w:pPr>
-          <w:hyperlink w:anchor="_Toc211209030" w:history="1">
+          <w:hyperlink w:anchor="_Toc211256060" w:history="1">
             <w:r>
               <w:rPr>
                 <w:rStyle w:val="Hyperlink"/>
@@ -3230,7 +3229,7 @@
                 <w:noProof/>
                 <w:webHidden/>
               </w:rPr>
-              <w:instrText xml:space="preserve"> PAGEREF _Toc211209030 \h </w:instrText>
+              <w:instrText xml:space="preserve"> PAGEREF _Toc211256060 \h </w:instrText>
             </w:r>
             <w:r>
               <w:rPr>
@@ -3276,7 +3275,7 @@
               <w:lang w:eastAsia="vi-VN"/>
             </w:rPr>
           </w:pPr>
-          <w:hyperlink w:anchor="_Toc211209031" w:history="1">
+          <w:hyperlink w:anchor="_Toc211256061" w:history="1">
             <w:r>
               <w:rPr>
                 <w:rStyle w:val="Hyperlink"/>
@@ -3320,7 +3319,7 @@
                 <w:noProof/>
                 <w:webHidden/>
               </w:rPr>
-              <w:instrText xml:space="preserve"> PAGEREF _Toc211209031 \h </w:instrText>
+              <w:instrText xml:space="preserve"> PAGEREF _Toc211256061 \h </w:instrText>
             </w:r>
             <w:r>
               <w:rPr>
@@ -3341,6 +3340,150 @@
                 <w:webHidden/>
               </w:rPr>
               <w:t>4</w:t>
+            </w:r>
+            <w:r>
+              <w:rPr>
+                <w:noProof/>
+                <w:webHidden/>
+              </w:rPr>
+              <w:fldChar w:fldCharType="end"/>
+            </w:r>
+          </w:hyperlink>
+        </w:p>
+        <w:p>
+          <w:pPr>
+            <w:pStyle w:val="TOC1"/>
+            <w:tabs>
+              <w:tab w:val="right" w:leader="dot" w:pos="9016"/>
+            </w:tabs>
+            <w:rPr>
+              <w:rFonts w:eastAsiaTheme="minorEastAsia"/>
+              <w:noProof/>
+              <w:sz w:val="24"/>
+              <w:szCs w:val="24"/>
+              <w:lang w:eastAsia="vi-VN"/>
+            </w:rPr>
+          </w:pPr>
+          <w:hyperlink w:anchor="_Toc211256062" w:history="1">
+            <w:r>
+              <w:rPr>
+                <w:rStyle w:val="Hyperlink"/>
+                <w:noProof/>
+              </w:rPr>
+              <w:t>TÀI LIỆU THAM KHẢO</w:t>
+            </w:r>
+            <w:r>
+              <w:rPr>
+                <w:noProof/>
+                <w:webHidden/>
+              </w:rPr>
+              <w:tab/>
+            </w:r>
+            <w:r>
+              <w:rPr>
+                <w:noProof/>
+                <w:webHidden/>
+              </w:rPr>
+              <w:fldChar w:fldCharType="begin"/>
+            </w:r>
+            <w:r>
+              <w:rPr>
+                <w:noProof/>
+                <w:webHidden/>
+              </w:rPr>
+              <w:instrText xml:space="preserve"> PAGEREF _Toc211256062 \h </w:instrText>
+            </w:r>
+            <w:r>
+              <w:rPr>
+                <w:noProof/>
+                <w:webHidden/>
+              </w:rPr>
+            </w:r>
+            <w:r>
+              <w:rPr>
+                <w:noProof/>
+                <w:webHidden/>
+              </w:rPr>
+              <w:fldChar w:fldCharType="separate"/>
+            </w:r>
+            <w:r>
+              <w:rPr>
+                <w:noProof/>
+                <w:webHidden/>
+              </w:rPr>
+              <w:t>5</w:t>
+            </w:r>
+            <w:r>
+              <w:rPr>
+                <w:noProof/>
+                <w:webHidden/>
+              </w:rPr>
+              <w:fldChar w:fldCharType="end"/>
+            </w:r>
+          </w:hyperlink>
+        </w:p>
+        <w:p>
+          <w:pPr>
+            <w:pStyle w:val="TOC1"/>
+            <w:tabs>
+              <w:tab w:val="right" w:leader="dot" w:pos="9016"/>
+            </w:tabs>
+            <w:rPr>
+              <w:rFonts w:eastAsiaTheme="minorEastAsia"/>
+              <w:noProof/>
+              <w:sz w:val="24"/>
+              <w:szCs w:val="24"/>
+              <w:lang w:eastAsia="vi-VN"/>
+            </w:rPr>
+          </w:pPr>
+          <w:hyperlink w:anchor="_Toc211256063" w:history="1">
+            <w:r>
+              <w:rPr>
+                <w:rStyle w:val="Hyperlink"/>
+                <w:noProof/>
+              </w:rPr>
+              <w:t>PHỤ LỤC</w:t>
+            </w:r>
+            <w:r>
+              <w:rPr>
+                <w:noProof/>
+                <w:webHidden/>
+              </w:rPr>
+              <w:tab/>
+            </w:r>
+            <w:r>
+              <w:rPr>
+                <w:noProof/>
+                <w:webHidden/>
+              </w:rPr>
+              <w:fldChar w:fldCharType="begin"/>
+            </w:r>
+            <w:r>
+              <w:rPr>
+                <w:noProof/>
+                <w:webHidden/>
+              </w:rPr>
+              <w:instrText xml:space="preserve"> PAGEREF _Toc211256063 \h </w:instrText>
+            </w:r>
+            <w:r>
+              <w:rPr>
+                <w:noProof/>
+                <w:webHidden/>
+              </w:rPr>
+            </w:r>
+            <w:r>
+              <w:rPr>
+                <w:noProof/>
+                <w:webHidden/>
+              </w:rPr>
+              <w:fldChar w:fldCharType="separate"/>
+            </w:r>
+            <w:r>
+              <w:rPr>
+                <w:noProof/>
+                <w:webHidden/>
+              </w:rPr>
+              <w:t>6</w:t>
             </w:r>
             <w:r>
               <w:rPr>
@@ -4802,7 +4945,7 @@
       <w:pPr>
         <w:pStyle w:val="Heading1"/>
       </w:pPr>
-      <w:bookmarkStart w:id="0" w:name="_Toc211208996"/>
+      <w:bookmarkStart w:id="0" w:name="_Toc211256026"/>
       <w:r>
         <w:lastRenderedPageBreak/>
         <w:t>GIỚI THIỆU</w:t>
@@ -4826,7 +4969,7 @@
           <w:lang w:val="en-US"/>
         </w:rPr>
       </w:pPr>
-      <w:bookmarkStart w:id="1" w:name="_Toc211208997"/>
+      <w:bookmarkStart w:id="1" w:name="_Toc211256027"/>
       <w:r>
         <w:rPr>
           <w:lang w:val="en-US"/>
@@ -4842,7 +4985,7 @@
           <w:lang w:val="en-US"/>
         </w:rPr>
       </w:pPr>
-      <w:bookmarkStart w:id="2" w:name="_Toc211208998"/>
+      <w:bookmarkStart w:id="2" w:name="_Toc211256028"/>
       <w:r>
         <w:rPr>
           <w:lang w:val="en-US"/>
@@ -4858,7 +5001,7 @@
           <w:lang w:val="en-US"/>
         </w:rPr>
       </w:pPr>
-      <w:bookmarkStart w:id="3" w:name="_Toc211208999"/>
+      <w:bookmarkStart w:id="3" w:name="_Toc211256029"/>
       <w:r>
         <w:rPr>
           <w:lang w:val="en-US"/>
@@ -4871,7 +5014,7 @@
       <w:pPr>
         <w:pStyle w:val="Heading3"/>
       </w:pPr>
-      <w:bookmarkStart w:id="4" w:name="_Toc211209000"/>
+      <w:bookmarkStart w:id="4" w:name="_Toc211256030"/>
       <w:r>
         <w:t>Đối tượng nghiên cứu</w:t>
       </w:r>
@@ -4881,7 +5024,7 @@
       <w:pPr>
         <w:pStyle w:val="Heading3"/>
       </w:pPr>
-      <w:bookmarkStart w:id="5" w:name="_Toc211209001"/>
+      <w:bookmarkStart w:id="5" w:name="_Toc211256031"/>
       <w:r>
         <w:t>Phạm vi nghiên cứu</w:t>
       </w:r>
@@ -4891,7 +5034,7 @@
       <w:pPr>
         <w:pStyle w:val="Heading2"/>
       </w:pPr>
-      <w:bookmarkStart w:id="6" w:name="_Toc211209002"/>
+      <w:bookmarkStart w:id="6" w:name="_Toc211256032"/>
       <w:r>
         <w:t>Nội dung và phương pháp nghiên cứu</w:t>
       </w:r>
@@ -4904,7 +5047,7 @@
           <w:lang w:val="en-US"/>
         </w:rPr>
       </w:pPr>
-      <w:bookmarkStart w:id="7" w:name="_Toc211209003"/>
+      <w:bookmarkStart w:id="7" w:name="_Toc211256033"/>
       <w:r>
         <w:rPr>
           <w:lang w:val="en-US"/>
@@ -4920,7 +5063,7 @@
           <w:lang w:val="en-US"/>
         </w:rPr>
       </w:pPr>
-      <w:bookmarkStart w:id="8" w:name="_Toc211209004"/>
+      <w:bookmarkStart w:id="8" w:name="_Toc211256034"/>
       <w:r>
         <w:rPr>
           <w:lang w:val="en-US"/>
@@ -4936,7 +5079,7 @@
           <w:lang w:val="en-US"/>
         </w:rPr>
       </w:pPr>
-      <w:bookmarkStart w:id="9" w:name="_Toc211209005"/>
+      <w:bookmarkStart w:id="9" w:name="_Toc211256035"/>
       <w:r>
         <w:rPr>
           <w:lang w:val="en-US"/>
@@ -4962,45 +5105,25 @@
       <w:r>
         <w:t xml:space="preserve">Bảng </w:t>
       </w:r>
-      <w:r>
-        <w:fldChar w:fldCharType="begin"/>
-      </w:r>
-      <w:r>
-        <w:instrText xml:space="preserve"> STYLEREF 1 \s </w:instrText>
-      </w:r>
-      <w:r>
-        <w:fldChar w:fldCharType="separate"/>
-      </w:r>
-      <w:r>
-        <w:rPr>
-          <w:noProof/>
-        </w:rPr>
-        <w:t>1</w:t>
-      </w:r>
-      <w:r>
-        <w:fldChar w:fldCharType="end"/>
-      </w:r>
+      <w:fldSimple w:instr=" STYLEREF 1 \s ">
+        <w:r>
+          <w:rPr>
+            <w:noProof/>
+          </w:rPr>
+          <w:t>1</w:t>
+        </w:r>
+      </w:fldSimple>
       <w:r>
         <w:noBreakHyphen/>
       </w:r>
-      <w:r>
-        <w:fldChar w:fldCharType="begin"/>
-      </w:r>
-      <w:r>
-        <w:instrText xml:space="preserve"> SEQ Bảng \* ARABIC \s 1 </w:instrText>
-      </w:r>
-      <w:r>
-        <w:fldChar w:fldCharType="separate"/>
-      </w:r>
-      <w:r>
-        <w:rPr>
-          <w:noProof/>
-        </w:rPr>
-        <w:t>1</w:t>
-      </w:r>
-      <w:r>
-        <w:fldChar w:fldCharType="end"/>
-      </w:r>
+      <w:fldSimple w:instr=" SEQ Bảng \* ARABIC \s 1 ">
+        <w:r>
+          <w:rPr>
+            <w:noProof/>
+          </w:rPr>
+          <w:t>1</w:t>
+        </w:r>
+      </w:fldSimple>
       <w:r>
         <w:rPr>
           <w:lang w:val="en-US"/>
@@ -5025,7 +5148,7 @@
           <w:lang w:val="en-US"/>
         </w:rPr>
       </w:pPr>
-      <w:bookmarkStart w:id="11" w:name="_Toc211209006"/>
+      <w:bookmarkStart w:id="11" w:name="_Toc211256036"/>
       <w:r>
         <w:rPr>
           <w:lang w:val="en-US"/>
@@ -5052,7 +5175,7 @@
           <w:lang w:val="en-US"/>
         </w:rPr>
       </w:pPr>
-      <w:bookmarkStart w:id="12" w:name="_Toc211209007"/>
+      <w:bookmarkStart w:id="12" w:name="_Toc211256037"/>
       <w:r>
         <w:rPr>
           <w:lang w:val="en-US"/>
@@ -5164,7 +5287,7 @@
           <w:lang w:val="en-US"/>
         </w:rPr>
       </w:pPr>
-      <w:bookmarkStart w:id="13" w:name="_Toc211209008"/>
+      <w:bookmarkStart w:id="13" w:name="_Toc211256038"/>
       <w:r>
         <w:rPr>
           <w:lang w:val="en-US"/>
@@ -5192,45 +5315,25 @@
       <w:r>
         <w:t xml:space="preserve">Bảng </w:t>
       </w:r>
-      <w:r>
-        <w:fldChar w:fldCharType="begin"/>
-      </w:r>
-      <w:r>
-        <w:instrText xml:space="preserve"> STYLEREF 1 \s </w:instrText>
-      </w:r>
-      <w:r>
-        <w:fldChar w:fldCharType="separate"/>
-      </w:r>
-      <w:r>
-        <w:rPr>
-          <w:noProof/>
-        </w:rPr>
-        <w:t>2</w:t>
-      </w:r>
-      <w:r>
-        <w:fldChar w:fldCharType="end"/>
-      </w:r>
+      <w:fldSimple w:instr=" STYLEREF 1 \s ">
+        <w:r>
+          <w:rPr>
+            <w:noProof/>
+          </w:rPr>
+          <w:t>2</w:t>
+        </w:r>
+      </w:fldSimple>
       <w:r>
         <w:noBreakHyphen/>
       </w:r>
-      <w:r>
-        <w:fldChar w:fldCharType="begin"/>
-      </w:r>
-      <w:r>
-        <w:instrText xml:space="preserve"> SEQ Bảng \* ARABIC \s 1 </w:instrText>
-      </w:r>
-      <w:r>
-        <w:fldChar w:fldCharType="separate"/>
-      </w:r>
-      <w:r>
-        <w:rPr>
-          <w:noProof/>
-        </w:rPr>
-        <w:t>1</w:t>
-      </w:r>
-      <w:r>
-        <w:fldChar w:fldCharType="end"/>
-      </w:r>
+      <w:fldSimple w:instr=" SEQ Bảng \* ARABIC \s 1 ">
+        <w:r>
+          <w:rPr>
+            <w:noProof/>
+          </w:rPr>
+          <w:t>1</w:t>
+        </w:r>
+      </w:fldSimple>
       <w:r>
         <w:rPr>
           <w:lang w:val="en-US"/>
@@ -5246,7 +5349,7 @@
           <w:lang w:val="en-US"/>
         </w:rPr>
       </w:pPr>
-      <w:bookmarkStart w:id="15" w:name="_Toc211209009"/>
+      <w:bookmarkStart w:id="15" w:name="_Toc211256039"/>
       <w:r>
         <w:t>Tính năng mở của Android</w:t>
       </w:r>
@@ -5259,7 +5362,7 @@
           <w:lang w:val="en-US"/>
         </w:rPr>
       </w:pPr>
-      <w:bookmarkStart w:id="16" w:name="_Toc211209010"/>
+      <w:bookmarkStart w:id="16" w:name="_Toc211256040"/>
       <w:r>
         <w:t>Firebase</w:t>
       </w:r>
@@ -5272,7 +5375,7 @@
           <w:lang w:val="en-US"/>
         </w:rPr>
       </w:pPr>
-      <w:bookmarkStart w:id="17" w:name="_Toc211209011"/>
+      <w:bookmarkStart w:id="17" w:name="_Toc211256041"/>
       <w:r>
         <w:t>Lịch sử phát triển Firebase</w:t>
       </w:r>
@@ -5289,45 +5392,25 @@
       <w:r>
         <w:t xml:space="preserve">Hình </w:t>
       </w:r>
-      <w:r>
-        <w:fldChar w:fldCharType="begin"/>
-      </w:r>
-      <w:r>
-        <w:instrText xml:space="preserve"> STYLEREF 1 \s </w:instrText>
-      </w:r>
-      <w:r>
-        <w:fldChar w:fldCharType="separate"/>
-      </w:r>
-      <w:r>
-        <w:rPr>
-          <w:noProof/>
-        </w:rPr>
-        <w:t>2</w:t>
-      </w:r>
-      <w:r>
-        <w:fldChar w:fldCharType="end"/>
-      </w:r>
+      <w:fldSimple w:instr=" STYLEREF 1 \s ">
+        <w:r>
+          <w:rPr>
+            <w:noProof/>
+          </w:rPr>
+          <w:t>2</w:t>
+        </w:r>
+      </w:fldSimple>
       <w:r>
         <w:noBreakHyphen/>
       </w:r>
-      <w:r>
-        <w:fldChar w:fldCharType="begin"/>
-      </w:r>
-      <w:r>
-        <w:instrText xml:space="preserve"> SEQ Hình \* ARABIC \s 1 </w:instrText>
-      </w:r>
-      <w:r>
-        <w:fldChar w:fldCharType="separate"/>
-      </w:r>
-      <w:r>
-        <w:rPr>
-          <w:noProof/>
-        </w:rPr>
-        <w:t>1</w:t>
-      </w:r>
-      <w:r>
-        <w:fldChar w:fldCharType="end"/>
-      </w:r>
+      <w:fldSimple w:instr=" SEQ Hình \* ARABIC \s 1 ">
+        <w:r>
+          <w:rPr>
+            <w:noProof/>
+          </w:rPr>
+          <w:t>1</w:t>
+        </w:r>
+      </w:fldSimple>
       <w:r>
         <w:rPr>
           <w:lang w:val="en-US"/>
@@ -5343,7 +5426,7 @@
           <w:lang w:val="en-US"/>
         </w:rPr>
       </w:pPr>
-      <w:bookmarkStart w:id="19" w:name="_Toc211209012"/>
+      <w:bookmarkStart w:id="19" w:name="_Toc211256042"/>
       <w:r>
         <w:rPr>
           <w:lang w:val="en-US"/>
@@ -5365,45 +5448,25 @@
       <w:r>
         <w:t xml:space="preserve">Bảng </w:t>
       </w:r>
-      <w:r>
-        <w:fldChar w:fldCharType="begin"/>
-      </w:r>
-      <w:r>
-        <w:instrText xml:space="preserve"> STYLEREF 1 \s </w:instrText>
-      </w:r>
-      <w:r>
-        <w:fldChar w:fldCharType="separate"/>
-      </w:r>
-      <w:r>
-        <w:rPr>
-          <w:noProof/>
-        </w:rPr>
-        <w:t>2</w:t>
-      </w:r>
-      <w:r>
-        <w:fldChar w:fldCharType="end"/>
-      </w:r>
+      <w:fldSimple w:instr=" STYLEREF 1 \s ">
+        <w:r>
+          <w:rPr>
+            <w:noProof/>
+          </w:rPr>
+          <w:t>2</w:t>
+        </w:r>
+      </w:fldSimple>
       <w:r>
         <w:noBreakHyphen/>
       </w:r>
-      <w:r>
-        <w:fldChar w:fldCharType="begin"/>
-      </w:r>
-      <w:r>
-        <w:instrText xml:space="preserve"> SEQ Bảng \* ARABIC \s 1 </w:instrText>
-      </w:r>
-      <w:r>
-        <w:fldChar w:fldCharType="separate"/>
-      </w:r>
-      <w:r>
-        <w:rPr>
-          <w:noProof/>
-        </w:rPr>
-        <w:t>2</w:t>
-      </w:r>
-      <w:r>
-        <w:fldChar w:fldCharType="end"/>
-      </w:r>
+      <w:fldSimple w:instr=" SEQ Bảng \* ARABIC \s 1 ">
+        <w:r>
+          <w:rPr>
+            <w:noProof/>
+          </w:rPr>
+          <w:t>2</w:t>
+        </w:r>
+      </w:fldSimple>
       <w:r>
         <w:rPr>
           <w:lang w:val="en-US"/>
@@ -5495,7 +5558,7 @@
           <w:lang w:val="en-US"/>
         </w:rPr>
       </w:pPr>
-      <w:bookmarkStart w:id="21" w:name="_Toc211209013"/>
+      <w:bookmarkStart w:id="21" w:name="_Toc211256043"/>
       <w:r>
         <w:rPr>
           <w:lang w:val="en-US"/>
@@ -5511,7 +5574,7 @@
           <w:lang w:val="en-US"/>
         </w:rPr>
       </w:pPr>
-      <w:bookmarkStart w:id="22" w:name="_Toc211209014"/>
+      <w:bookmarkStart w:id="22" w:name="_Toc211256044"/>
       <w:r>
         <w:rPr>
           <w:lang w:val="en-US"/>
@@ -5531,45 +5594,25 @@
       <w:r>
         <w:t xml:space="preserve">Bảng </w:t>
       </w:r>
-      <w:r>
-        <w:fldChar w:fldCharType="begin"/>
-      </w:r>
-      <w:r>
-        <w:instrText xml:space="preserve"> STYLEREF 1 \s </w:instrText>
-      </w:r>
-      <w:r>
-        <w:fldChar w:fldCharType="separate"/>
-      </w:r>
-      <w:r>
-        <w:rPr>
-          <w:noProof/>
-        </w:rPr>
-        <w:t>2</w:t>
-      </w:r>
-      <w:r>
-        <w:fldChar w:fldCharType="end"/>
-      </w:r>
+      <w:fldSimple w:instr=" STYLEREF 1 \s ">
+        <w:r>
+          <w:rPr>
+            <w:noProof/>
+          </w:rPr>
+          <w:t>2</w:t>
+        </w:r>
+      </w:fldSimple>
       <w:r>
         <w:noBreakHyphen/>
       </w:r>
-      <w:r>
-        <w:fldChar w:fldCharType="begin"/>
-      </w:r>
-      <w:r>
-        <w:instrText xml:space="preserve"> SEQ Bảng \* ARABIC \s 1 </w:instrText>
-      </w:r>
-      <w:r>
-        <w:fldChar w:fldCharType="separate"/>
-      </w:r>
-      <w:r>
-        <w:rPr>
-          <w:noProof/>
-        </w:rPr>
-        <w:t>3</w:t>
-      </w:r>
-      <w:r>
-        <w:fldChar w:fldCharType="end"/>
-      </w:r>
+      <w:fldSimple w:instr=" SEQ Bảng \* ARABIC \s 1 ">
+        <w:r>
+          <w:rPr>
+            <w:noProof/>
+          </w:rPr>
+          <w:t>3</w:t>
+        </w:r>
+      </w:fldSimple>
       <w:r>
         <w:rPr>
           <w:lang w:val="en-US"/>
@@ -5585,7 +5628,7 @@
           <w:lang w:val="en-US"/>
         </w:rPr>
       </w:pPr>
-      <w:bookmarkStart w:id="24" w:name="_Toc211209015"/>
+      <w:bookmarkStart w:id="24" w:name="_Toc211256045"/>
       <w:r>
         <w:rPr>
           <w:lang w:val="en-US"/>
@@ -5625,7 +5668,7 @@
       <w:pPr>
         <w:pStyle w:val="Heading1"/>
       </w:pPr>
-      <w:bookmarkStart w:id="25" w:name="_Toc211209016"/>
+      <w:bookmarkStart w:id="25" w:name="_Toc211256046"/>
       <w:r>
         <w:lastRenderedPageBreak/>
         <w:t>NỘI DUNG VÀ KẾT QUẢ NGHIÊN CỨU</w:t>
@@ -5645,7 +5688,7 @@
       <w:pPr>
         <w:pStyle w:val="Heading2"/>
       </w:pPr>
-      <w:bookmarkStart w:id="26" w:name="_Toc211209017"/>
+      <w:bookmarkStart w:id="26" w:name="_Toc211256047"/>
       <w:r>
         <w:t>Đặc tả hệ thống</w:t>
       </w:r>
@@ -5658,7 +5701,7 @@
           <w:lang w:val="en-US"/>
         </w:rPr>
       </w:pPr>
-      <w:bookmarkStart w:id="27" w:name="_Toc211209018"/>
+      <w:bookmarkStart w:id="27" w:name="_Toc211256048"/>
       <w:r>
         <w:t>Đối tượng quản trị viên</w:t>
       </w:r>
@@ -5676,45 +5719,25 @@
       <w:r>
         <w:t xml:space="preserve">Bảng </w:t>
       </w:r>
-      <w:r>
-        <w:fldChar w:fldCharType="begin"/>
-      </w:r>
-      <w:r>
-        <w:instrText xml:space="preserve"> STYLEREF 1 \s </w:instrText>
-      </w:r>
-      <w:r>
-        <w:fldChar w:fldCharType="separate"/>
-      </w:r>
-      <w:r>
-        <w:rPr>
-          <w:noProof/>
-        </w:rPr>
-        <w:t>3</w:t>
-      </w:r>
-      <w:r>
-        <w:fldChar w:fldCharType="end"/>
-      </w:r>
+      <w:fldSimple w:instr=" STYLEREF 1 \s ">
+        <w:r>
+          <w:rPr>
+            <w:noProof/>
+          </w:rPr>
+          <w:t>3</w:t>
+        </w:r>
+      </w:fldSimple>
       <w:r>
         <w:noBreakHyphen/>
       </w:r>
-      <w:r>
-        <w:fldChar w:fldCharType="begin"/>
-      </w:r>
-      <w:r>
-        <w:instrText xml:space="preserve"> SEQ Bảng \* ARABIC \s 1 </w:instrText>
-      </w:r>
-      <w:r>
-        <w:fldChar w:fldCharType="separate"/>
-      </w:r>
-      <w:r>
-        <w:rPr>
-          <w:noProof/>
-        </w:rPr>
-        <w:t>1</w:t>
-      </w:r>
-      <w:r>
-        <w:fldChar w:fldCharType="end"/>
-      </w:r>
+      <w:fldSimple w:instr=" SEQ Bảng \* ARABIC \s 1 ">
+        <w:r>
+          <w:rPr>
+            <w:noProof/>
+          </w:rPr>
+          <w:t>1</w:t>
+        </w:r>
+      </w:fldSimple>
       <w:r>
         <w:t xml:space="preserve"> Mô tả đối tượng và quyền của quản trị viên</w:t>
       </w:r>
@@ -5727,7 +5750,7 @@
           <w:lang w:val="en-US"/>
         </w:rPr>
       </w:pPr>
-      <w:bookmarkStart w:id="29" w:name="_Toc211209019"/>
+      <w:bookmarkStart w:id="29" w:name="_Toc211256049"/>
       <w:r>
         <w:t>Đối tượng người dùng</w:t>
       </w:r>
@@ -5745,45 +5768,25 @@
       <w:r>
         <w:t xml:space="preserve">Bảng </w:t>
       </w:r>
-      <w:r>
-        <w:fldChar w:fldCharType="begin"/>
-      </w:r>
-      <w:r>
-        <w:instrText xml:space="preserve"> STYLEREF 1 \s </w:instrText>
-      </w:r>
-      <w:r>
-        <w:fldChar w:fldCharType="separate"/>
-      </w:r>
-      <w:r>
-        <w:rPr>
-          <w:noProof/>
-        </w:rPr>
-        <w:t>3</w:t>
-      </w:r>
-      <w:r>
-        <w:fldChar w:fldCharType="end"/>
-      </w:r>
+      <w:fldSimple w:instr=" STYLEREF 1 \s ">
+        <w:r>
+          <w:rPr>
+            <w:noProof/>
+          </w:rPr>
+          <w:t>3</w:t>
+        </w:r>
+      </w:fldSimple>
       <w:r>
         <w:noBreakHyphen/>
       </w:r>
-      <w:r>
-        <w:fldChar w:fldCharType="begin"/>
-      </w:r>
-      <w:r>
-        <w:instrText xml:space="preserve"> SEQ Bảng \* ARABIC \s 1 </w:instrText>
-      </w:r>
-      <w:r>
-        <w:fldChar w:fldCharType="separate"/>
-      </w:r>
-      <w:r>
-        <w:rPr>
-          <w:noProof/>
-        </w:rPr>
-        <w:t>2</w:t>
-      </w:r>
-      <w:r>
-        <w:fldChar w:fldCharType="end"/>
-      </w:r>
+      <w:fldSimple w:instr=" SEQ Bảng \* ARABIC \s 1 ">
+        <w:r>
+          <w:rPr>
+            <w:noProof/>
+          </w:rPr>
+          <w:t>2</w:t>
+        </w:r>
+      </w:fldSimple>
       <w:r>
         <w:t xml:space="preserve"> Mô tả đối tượng và quyền của người dùng</w:t>
       </w:r>
@@ -5796,7 +5799,7 @@
           <w:lang w:val="en-US"/>
         </w:rPr>
       </w:pPr>
-      <w:bookmarkStart w:id="31" w:name="_Toc211209020"/>
+      <w:bookmarkStart w:id="31" w:name="_Toc211256050"/>
       <w:r>
         <w:t>Phân tích hệ thống</w:t>
       </w:r>
@@ -5814,45 +5817,25 @@
       <w:r>
         <w:t xml:space="preserve">Bảng </w:t>
       </w:r>
-      <w:r>
-        <w:fldChar w:fldCharType="begin"/>
-      </w:r>
-      <w:r>
-        <w:instrText xml:space="preserve"> STYLEREF 1 \s </w:instrText>
-      </w:r>
-      <w:r>
-        <w:fldChar w:fldCharType="separate"/>
-      </w:r>
-      <w:r>
-        <w:rPr>
-          <w:noProof/>
-        </w:rPr>
-        <w:t>3</w:t>
-      </w:r>
-      <w:r>
-        <w:fldChar w:fldCharType="end"/>
-      </w:r>
+      <w:fldSimple w:instr=" STYLEREF 1 \s ">
+        <w:r>
+          <w:rPr>
+            <w:noProof/>
+          </w:rPr>
+          <w:t>3</w:t>
+        </w:r>
+      </w:fldSimple>
       <w:r>
         <w:noBreakHyphen/>
       </w:r>
-      <w:r>
-        <w:fldChar w:fldCharType="begin"/>
-      </w:r>
-      <w:r>
-        <w:instrText xml:space="preserve"> SEQ Bảng \* ARABIC \s 1 </w:instrText>
-      </w:r>
-      <w:r>
-        <w:fldChar w:fldCharType="separate"/>
-      </w:r>
-      <w:r>
-        <w:rPr>
-          <w:noProof/>
-        </w:rPr>
-        <w:t>3</w:t>
-      </w:r>
-      <w:r>
-        <w:fldChar w:fldCharType="end"/>
-      </w:r>
+      <w:fldSimple w:instr=" SEQ Bảng \* ARABIC \s 1 ">
+        <w:r>
+          <w:rPr>
+            <w:noProof/>
+          </w:rPr>
+          <w:t>3</w:t>
+        </w:r>
+      </w:fldSimple>
       <w:r>
         <w:t xml:space="preserve"> Mô tả các chức năng của hệ thống</w:t>
       </w:r>
@@ -5862,7 +5845,7 @@
       <w:pPr>
         <w:pStyle w:val="Heading3"/>
       </w:pPr>
-      <w:bookmarkStart w:id="33" w:name="_Toc211209021"/>
+      <w:bookmarkStart w:id="33" w:name="_Toc211256051"/>
       <w:r>
         <w:t>Yêu cầu hệ thống</w:t>
       </w:r>
@@ -5872,7 +5855,7 @@
       <w:pPr>
         <w:pStyle w:val="Heading3"/>
       </w:pPr>
-      <w:bookmarkStart w:id="34" w:name="_Toc211209022"/>
+      <w:bookmarkStart w:id="34" w:name="_Toc211256052"/>
       <w:r>
         <w:t>Các tác nhân hệ thống</w:t>
       </w:r>
@@ -5885,7 +5868,7 @@
           <w:lang w:val="en-US"/>
         </w:rPr>
       </w:pPr>
-      <w:bookmarkStart w:id="35" w:name="_Toc211209023"/>
+      <w:bookmarkStart w:id="35" w:name="_Toc211256053"/>
       <w:r>
         <w:t>Các use case hệ thống</w:t>
       </w:r>
@@ -5904,45 +5887,25 @@
       <w:r>
         <w:t xml:space="preserve">Hình </w:t>
       </w:r>
-      <w:r>
-        <w:fldChar w:fldCharType="begin"/>
-      </w:r>
-      <w:r>
-        <w:instrText xml:space="preserve"> STYLEREF 1 \s </w:instrText>
-      </w:r>
-      <w:r>
-        <w:fldChar w:fldCharType="separate"/>
-      </w:r>
-      <w:r>
-        <w:rPr>
-          <w:noProof/>
-        </w:rPr>
-        <w:t>3</w:t>
-      </w:r>
-      <w:r>
-        <w:fldChar w:fldCharType="end"/>
-      </w:r>
+      <w:fldSimple w:instr=" STYLEREF 1 \s ">
+        <w:r>
+          <w:rPr>
+            <w:noProof/>
+          </w:rPr>
+          <w:t>3</w:t>
+        </w:r>
+      </w:fldSimple>
       <w:r>
         <w:noBreakHyphen/>
       </w:r>
-      <w:r>
-        <w:fldChar w:fldCharType="begin"/>
-      </w:r>
-      <w:r>
-        <w:instrText xml:space="preserve"> SEQ Hình \* ARABIC \s 1 </w:instrText>
-      </w:r>
-      <w:r>
-        <w:fldChar w:fldCharType="separate"/>
-      </w:r>
-      <w:r>
-        <w:rPr>
-          <w:noProof/>
-        </w:rPr>
-        <w:t>1</w:t>
-      </w:r>
-      <w:r>
-        <w:fldChar w:fldCharType="end"/>
-      </w:r>
+      <w:fldSimple w:instr=" SEQ Hình \* ARABIC \s 1 ">
+        <w:r>
+          <w:rPr>
+            <w:noProof/>
+          </w:rPr>
+          <w:t>1</w:t>
+        </w:r>
+      </w:fldSimple>
       <w:r>
         <w:rPr>
           <w:lang w:val="en-US"/>
@@ -5956,7 +5919,7 @@
       <w:pPr>
         <w:pStyle w:val="Heading3"/>
       </w:pPr>
-      <w:bookmarkStart w:id="38" w:name="_Toc211209024"/>
+      <w:bookmarkStart w:id="38" w:name="_Toc211256054"/>
       <w:r>
         <w:t>Lưu đồ xử lý chính hệ thống</w:t>
       </w:r>
@@ -5971,45 +5934,25 @@
       <w:r>
         <w:t xml:space="preserve">Hình </w:t>
       </w:r>
-      <w:r>
-        <w:fldChar w:fldCharType="begin"/>
-      </w:r>
-      <w:r>
-        <w:instrText xml:space="preserve"> STYLEREF 1 \s </w:instrText>
-      </w:r>
-      <w:r>
-        <w:fldChar w:fldCharType="separate"/>
-      </w:r>
-      <w:r>
-        <w:rPr>
-          <w:noProof/>
-        </w:rPr>
-        <w:t>3</w:t>
-      </w:r>
-      <w:r>
-        <w:fldChar w:fldCharType="end"/>
-      </w:r>
+      <w:fldSimple w:instr=" STYLEREF 1 \s ">
+        <w:r>
+          <w:rPr>
+            <w:noProof/>
+          </w:rPr>
+          <w:t>3</w:t>
+        </w:r>
+      </w:fldSimple>
       <w:r>
         <w:noBreakHyphen/>
       </w:r>
-      <w:r>
-        <w:fldChar w:fldCharType="begin"/>
-      </w:r>
-      <w:r>
-        <w:instrText xml:space="preserve"> SEQ Hình \* ARABIC \s 1 </w:instrText>
-      </w:r>
-      <w:r>
-        <w:fldChar w:fldCharType="separate"/>
-      </w:r>
-      <w:r>
-        <w:rPr>
-          <w:noProof/>
-        </w:rPr>
-        <w:t>2</w:t>
-      </w:r>
-      <w:r>
-        <w:fldChar w:fldCharType="end"/>
-      </w:r>
+      <w:fldSimple w:instr=" SEQ Hình \* ARABIC \s 1 ">
+        <w:r>
+          <w:rPr>
+            <w:noProof/>
+          </w:rPr>
+          <w:t>2</w:t>
+        </w:r>
+      </w:fldSimple>
       <w:r>
         <w:t xml:space="preserve"> Lưu đồ xử lý của hệ thống</w:t>
       </w:r>
@@ -6020,7 +5963,7 @@
       <w:pPr>
         <w:pStyle w:val="Heading2"/>
       </w:pPr>
-      <w:bookmarkStart w:id="41" w:name="_Toc211209025"/>
+      <w:bookmarkStart w:id="41" w:name="_Toc211256055"/>
       <w:r>
         <w:t>Kết quả nghiên cứu</w:t>
       </w:r>
@@ -6030,7 +5973,7 @@
       <w:pPr>
         <w:pStyle w:val="Heading3"/>
       </w:pPr>
-      <w:bookmarkStart w:id="42" w:name="_Toc211209026"/>
+      <w:bookmarkStart w:id="42" w:name="_Toc211256056"/>
       <w:r>
         <w:t>Ứng dụng người dùng</w:t>
       </w:r>
@@ -6045,45 +5988,25 @@
       <w:r>
         <w:t xml:space="preserve">Hình </w:t>
       </w:r>
-      <w:r>
-        <w:fldChar w:fldCharType="begin"/>
-      </w:r>
-      <w:r>
-        <w:instrText xml:space="preserve"> STYLEREF 1 \s </w:instrText>
-      </w:r>
-      <w:r>
-        <w:fldChar w:fldCharType="separate"/>
-      </w:r>
-      <w:r>
-        <w:rPr>
-          <w:noProof/>
-        </w:rPr>
-        <w:t>3</w:t>
-      </w:r>
-      <w:r>
-        <w:fldChar w:fldCharType="end"/>
-      </w:r>
+      <w:fldSimple w:instr=" STYLEREF 1 \s ">
+        <w:r>
+          <w:rPr>
+            <w:noProof/>
+          </w:rPr>
+          <w:t>3</w:t>
+        </w:r>
+      </w:fldSimple>
       <w:r>
         <w:noBreakHyphen/>
       </w:r>
-      <w:r>
-        <w:fldChar w:fldCharType="begin"/>
-      </w:r>
-      <w:r>
-        <w:instrText xml:space="preserve"> SEQ Hình \* ARABIC \s 1 </w:instrText>
-      </w:r>
-      <w:r>
-        <w:fldChar w:fldCharType="separate"/>
-      </w:r>
-      <w:r>
-        <w:rPr>
-          <w:noProof/>
-        </w:rPr>
-        <w:t>3</w:t>
-      </w:r>
-      <w:r>
-        <w:fldChar w:fldCharType="end"/>
-      </w:r>
+      <w:fldSimple w:instr=" SEQ Hình \* ARABIC \s 1 ">
+        <w:r>
+          <w:rPr>
+            <w:noProof/>
+          </w:rPr>
+          <w:t>3</w:t>
+        </w:r>
+      </w:fldSimple>
       <w:r>
         <w:t xml:space="preserve"> Giao diện chính người dùng</w:t>
       </w:r>
@@ -6099,45 +6022,25 @@
       <w:r>
         <w:t xml:space="preserve">Hình </w:t>
       </w:r>
-      <w:r>
-        <w:fldChar w:fldCharType="begin"/>
-      </w:r>
-      <w:r>
-        <w:instrText xml:space="preserve"> STYLEREF 1 \s </w:instrText>
-      </w:r>
-      <w:r>
-        <w:fldChar w:fldCharType="separate"/>
-      </w:r>
-      <w:r>
-        <w:rPr>
-          <w:noProof/>
-        </w:rPr>
-        <w:t>3</w:t>
-      </w:r>
-      <w:r>
-        <w:fldChar w:fldCharType="end"/>
-      </w:r>
+      <w:fldSimple w:instr=" STYLEREF 1 \s ">
+        <w:r>
+          <w:rPr>
+            <w:noProof/>
+          </w:rPr>
+          <w:t>3</w:t>
+        </w:r>
+      </w:fldSimple>
       <w:r>
         <w:noBreakHyphen/>
       </w:r>
-      <w:r>
-        <w:fldChar w:fldCharType="begin"/>
-      </w:r>
-      <w:r>
-        <w:instrText xml:space="preserve"> SEQ Hình \* ARABIC \s 1 </w:instrText>
-      </w:r>
-      <w:r>
-        <w:fldChar w:fldCharType="separate"/>
-      </w:r>
-      <w:r>
-        <w:rPr>
-          <w:noProof/>
-        </w:rPr>
-        <w:t>4</w:t>
-      </w:r>
-      <w:r>
-        <w:fldChar w:fldCharType="end"/>
-      </w:r>
+      <w:fldSimple w:instr=" SEQ Hình \* ARABIC \s 1 ">
+        <w:r>
+          <w:rPr>
+            <w:noProof/>
+          </w:rPr>
+          <w:t>4</w:t>
+        </w:r>
+      </w:fldSimple>
       <w:r>
         <w:t xml:space="preserve"> Mô tả các nút chức năng</w:t>
       </w:r>
@@ -6157,45 +6060,25 @@
       <w:r>
         <w:t xml:space="preserve">Hình </w:t>
       </w:r>
-      <w:r>
-        <w:fldChar w:fldCharType="begin"/>
-      </w:r>
-      <w:r>
-        <w:instrText xml:space="preserve"> STYLEREF 1 \s </w:instrText>
-      </w:r>
-      <w:r>
-        <w:fldChar w:fldCharType="separate"/>
-      </w:r>
-      <w:r>
-        <w:rPr>
-          <w:noProof/>
-        </w:rPr>
-        <w:t>3</w:t>
-      </w:r>
-      <w:r>
-        <w:fldChar w:fldCharType="end"/>
-      </w:r>
+      <w:fldSimple w:instr=" STYLEREF 1 \s ">
+        <w:r>
+          <w:rPr>
+            <w:noProof/>
+          </w:rPr>
+          <w:t>3</w:t>
+        </w:r>
+      </w:fldSimple>
       <w:r>
         <w:noBreakHyphen/>
       </w:r>
-      <w:r>
-        <w:fldChar w:fldCharType="begin"/>
-      </w:r>
-      <w:r>
-        <w:instrText xml:space="preserve"> SEQ Hình \* ARABIC \s 1 </w:instrText>
-      </w:r>
-      <w:r>
-        <w:fldChar w:fldCharType="separate"/>
-      </w:r>
-      <w:r>
-        <w:rPr>
-          <w:noProof/>
-        </w:rPr>
-        <w:t>5</w:t>
-      </w:r>
-      <w:r>
-        <w:fldChar w:fldCharType="end"/>
-      </w:r>
+      <w:fldSimple w:instr=" SEQ Hình \* ARABIC \s 1 ">
+        <w:r>
+          <w:rPr>
+            <w:noProof/>
+          </w:rPr>
+          <w:t>5</w:t>
+        </w:r>
+      </w:fldSimple>
       <w:r>
         <w:t xml:space="preserve"> Giao diện người dùng đăng nhập</w:t>
       </w:r>
@@ -6206,7 +6089,7 @@
       <w:pPr>
         <w:pStyle w:val="Heading3"/>
       </w:pPr>
-      <w:bookmarkStart w:id="49" w:name="_Toc211209027"/>
+      <w:bookmarkStart w:id="49" w:name="_Toc211256057"/>
       <w:r>
         <w:t>Ứng dụng quản trị</w:t>
       </w:r>
@@ -6221,45 +6104,25 @@
       <w:r>
         <w:t xml:space="preserve">Hình </w:t>
       </w:r>
-      <w:r>
-        <w:fldChar w:fldCharType="begin"/>
-      </w:r>
-      <w:r>
-        <w:instrText xml:space="preserve"> STYLEREF 1 \s </w:instrText>
-      </w:r>
-      <w:r>
-        <w:fldChar w:fldCharType="separate"/>
-      </w:r>
-      <w:r>
-        <w:rPr>
-          <w:noProof/>
-        </w:rPr>
-        <w:t>3</w:t>
-      </w:r>
-      <w:r>
-        <w:fldChar w:fldCharType="end"/>
-      </w:r>
+      <w:fldSimple w:instr=" STYLEREF 1 \s ">
+        <w:r>
+          <w:rPr>
+            <w:noProof/>
+          </w:rPr>
+          <w:t>3</w:t>
+        </w:r>
+      </w:fldSimple>
       <w:r>
         <w:noBreakHyphen/>
       </w:r>
-      <w:r>
-        <w:fldChar w:fldCharType="begin"/>
-      </w:r>
-      <w:r>
-        <w:instrText xml:space="preserve"> SEQ Hình \* ARABIC \s 1 </w:instrText>
-      </w:r>
-      <w:r>
-        <w:fldChar w:fldCharType="separate"/>
-      </w:r>
-      <w:r>
-        <w:rPr>
-          <w:noProof/>
-        </w:rPr>
-        <w:t>6</w:t>
-      </w:r>
-      <w:r>
-        <w:fldChar w:fldCharType="end"/>
-      </w:r>
+      <w:fldSimple w:instr=" SEQ Hình \* ARABIC \s 1 ">
+        <w:r>
+          <w:rPr>
+            <w:noProof/>
+          </w:rPr>
+          <w:t>6</w:t>
+        </w:r>
+      </w:fldSimple>
       <w:r>
         <w:t xml:space="preserve"> Giao diện chính quản trị</w:t>
       </w:r>
@@ -6275,45 +6138,25 @@
       <w:r>
         <w:t xml:space="preserve">Hình </w:t>
       </w:r>
-      <w:r>
-        <w:fldChar w:fldCharType="begin"/>
-      </w:r>
-      <w:r>
-        <w:instrText xml:space="preserve"> STYLEREF 1 \s </w:instrText>
-      </w:r>
-      <w:r>
-        <w:fldChar w:fldCharType="separate"/>
-      </w:r>
-      <w:r>
-        <w:rPr>
-          <w:noProof/>
-        </w:rPr>
-        <w:t>3</w:t>
-      </w:r>
-      <w:r>
-        <w:fldChar w:fldCharType="end"/>
-      </w:r>
+      <w:fldSimple w:instr=" STYLEREF 1 \s ">
+        <w:r>
+          <w:rPr>
+            <w:noProof/>
+          </w:rPr>
+          <w:t>3</w:t>
+        </w:r>
+      </w:fldSimple>
       <w:r>
         <w:noBreakHyphen/>
       </w:r>
-      <w:r>
-        <w:fldChar w:fldCharType="begin"/>
-      </w:r>
-      <w:r>
-        <w:instrText xml:space="preserve"> SEQ Hình \* ARABIC \s 1 </w:instrText>
-      </w:r>
-      <w:r>
-        <w:fldChar w:fldCharType="separate"/>
-      </w:r>
-      <w:r>
-        <w:rPr>
-          <w:noProof/>
-        </w:rPr>
-        <w:t>7</w:t>
-      </w:r>
-      <w:r>
-        <w:fldChar w:fldCharType="end"/>
-      </w:r>
+      <w:fldSimple w:instr=" SEQ Hình \* ARABIC \s 1 ">
+        <w:r>
+          <w:rPr>
+            <w:noProof/>
+          </w:rPr>
+          <w:t>7</w:t>
+        </w:r>
+      </w:fldSimple>
       <w:r>
         <w:t xml:space="preserve"> Giao diện người dùng đăng nhập</w:t>
       </w:r>
@@ -6356,7 +6199,7 @@
       <w:pPr>
         <w:pStyle w:val="Heading1"/>
       </w:pPr>
-      <w:bookmarkStart w:id="54" w:name="_Toc211209028"/>
+      <w:bookmarkStart w:id="54" w:name="_Toc211256058"/>
       <w:r>
         <w:lastRenderedPageBreak/>
         <w:t>KẾT LUẬN VÀ HƯỚNG PHÁT TRIỂN</w:t>
@@ -6376,7 +6219,7 @@
       <w:pPr>
         <w:pStyle w:val="Heading2"/>
       </w:pPr>
-      <w:bookmarkStart w:id="55" w:name="_Toc211209029"/>
+      <w:bookmarkStart w:id="55" w:name="_Toc211256059"/>
       <w:r>
         <w:t>Kết quả đạt được</w:t>
       </w:r>
@@ -6386,7 +6229,7 @@
       <w:pPr>
         <w:pStyle w:val="Heading2"/>
       </w:pPr>
-      <w:bookmarkStart w:id="56" w:name="_Toc211209030"/>
+      <w:bookmarkStart w:id="56" w:name="_Toc211256060"/>
       <w:r>
         <w:t>Nhận xét</w:t>
       </w:r>
@@ -6396,7 +6239,7 @@
       <w:pPr>
         <w:pStyle w:val="Heading2"/>
       </w:pPr>
-      <w:bookmarkStart w:id="57" w:name="_Toc211209031"/>
+      <w:bookmarkStart w:id="57" w:name="_Toc211256061"/>
       <w:r>
         <w:t>Hướng phát triển</w:t>
       </w:r>
@@ -6428,18 +6271,18 @@
     </w:p>
     <w:p>
       <w:pPr>
-        <w:pStyle w:val="Section2Phancuoi"/>
-        <w:rPr>
-          <w:lang w:val="vi-VN"/>
-        </w:rPr>
-      </w:pPr>
-      <w:r>
-        <w:rPr>
-          <w:lang w:val="vi-VN"/>
-        </w:rPr>
+        <w:pStyle w:val="Heading1"/>
+        <w:numPr>
+          <w:ilvl w:val="0"/>
+          <w:numId w:val="0"/>
+        </w:numPr>
+      </w:pPr>
+      <w:bookmarkStart w:id="58" w:name="_Toc211256062"/>
+      <w:r>
         <w:lastRenderedPageBreak/>
         <w:t>TÀI LIỆU THAM KHẢO</w:t>
       </w:r>
+      <w:bookmarkEnd w:id="58"/>
     </w:p>
     <w:p>
       <w:pPr>
@@ -6804,12 +6647,18 @@
     </w:p>
     <w:p>
       <w:pPr>
-        <w:pStyle w:val="Section2Phancuoi"/>
-      </w:pPr>
+        <w:pStyle w:val="Heading1"/>
+        <w:numPr>
+          <w:ilvl w:val="0"/>
+          <w:numId w:val="0"/>
+        </w:numPr>
+      </w:pPr>
+      <w:bookmarkStart w:id="59" w:name="_Toc211256063"/>
       <w:r>
         <w:lastRenderedPageBreak/>
         <w:t>PHỤ LỤC</w:t>
       </w:r>
+      <w:bookmarkEnd w:id="59"/>
     </w:p>
     <w:sectPr>
       <w:pgSz w:w="11906" w:h="16838"/>

</xml_diff>

<commit_message>
sua lai mot chut nua
</commit_message>
<xml_diff>
--- a/NenTangCNTT/ThucHanh02_Nhom01_E07/Buoi7_Nhom01_Bài_5(NV2).docx
+++ b/NenTangCNTT/ThucHanh02_Nhom01_E07/Buoi7_Nhom01_Bài_5(NV2).docx
@@ -102,13 +102,11 @@
             </w:r>
             <w:r>
               <w:rPr>
-                <w:rFonts w:eastAsiaTheme="minorEastAsia"/>
-                <w:noProof/>
-                <w:sz w:val="24"/>
-                <w:szCs w:val="24"/>
-                <w:lang w:eastAsia="vi-VN"/>
-              </w:rPr>
-              <w:tab/>
+                <w:rStyle w:val="Hyperlink"/>
+                <w:noProof/>
+                <w:lang w:val="en-US"/>
+              </w:rPr>
+              <w:t xml:space="preserve"> </w:t>
             </w:r>
             <w:r>
               <w:rPr>
@@ -193,13 +191,11 @@
             </w:r>
             <w:r>
               <w:rPr>
-                <w:rFonts w:eastAsiaTheme="minorEastAsia"/>
-                <w:noProof/>
-                <w:sz w:val="24"/>
-                <w:szCs w:val="24"/>
-                <w:lang w:eastAsia="vi-VN"/>
-              </w:rPr>
-              <w:tab/>
+                <w:rStyle w:val="Hyperlink"/>
+                <w:noProof/>
+                <w:lang w:val="en-US"/>
+              </w:rPr>
+              <w:t xml:space="preserve"> </w:t>
             </w:r>
             <w:r>
               <w:rPr>
@@ -285,13 +281,11 @@
             </w:r>
             <w:r>
               <w:rPr>
-                <w:rFonts w:eastAsiaTheme="minorEastAsia"/>
-                <w:noProof/>
-                <w:sz w:val="24"/>
-                <w:szCs w:val="24"/>
-                <w:lang w:eastAsia="vi-VN"/>
-              </w:rPr>
-              <w:tab/>
+                <w:rStyle w:val="Hyperlink"/>
+                <w:noProof/>
+                <w:lang w:val="en-US"/>
+              </w:rPr>
+              <w:t xml:space="preserve"> </w:t>
             </w:r>
             <w:r>
               <w:rPr>
@@ -381,9 +375,9 @@
                 <w:noProof/>
                 <w:sz w:val="24"/>
                 <w:szCs w:val="24"/>
-                <w:lang w:eastAsia="vi-VN"/>
-              </w:rPr>
-              <w:tab/>
+                <w:lang w:val="en-US" w:eastAsia="vi-VN"/>
+              </w:rPr>
+              <w:t xml:space="preserve"> </w:t>
             </w:r>
             <w:r>
               <w:rPr>
@@ -472,9 +466,9 @@
                 <w:noProof/>
                 <w:sz w:val="24"/>
                 <w:szCs w:val="24"/>
-                <w:lang w:eastAsia="vi-VN"/>
-              </w:rPr>
-              <w:tab/>
+                <w:lang w:val="en-US" w:eastAsia="vi-VN"/>
+              </w:rPr>
+              <w:t xml:space="preserve"> </w:t>
             </w:r>
             <w:r>
               <w:rPr>
@@ -562,9 +556,9 @@
                 <w:noProof/>
                 <w:sz w:val="24"/>
                 <w:szCs w:val="24"/>
-                <w:lang w:eastAsia="vi-VN"/>
-              </w:rPr>
-              <w:tab/>
+                <w:lang w:val="en-US" w:eastAsia="vi-VN"/>
+              </w:rPr>
+              <w:t xml:space="preserve"> </w:t>
             </w:r>
             <w:r>
               <w:rPr>
@@ -652,9 +646,9 @@
                 <w:noProof/>
                 <w:sz w:val="24"/>
                 <w:szCs w:val="24"/>
-                <w:lang w:eastAsia="vi-VN"/>
-              </w:rPr>
-              <w:tab/>
+                <w:lang w:val="en-US" w:eastAsia="vi-VN"/>
+              </w:rPr>
+              <w:t xml:space="preserve"> </w:t>
             </w:r>
             <w:r>
               <w:rPr>
@@ -743,9 +737,9 @@
                 <w:noProof/>
                 <w:sz w:val="24"/>
                 <w:szCs w:val="24"/>
-                <w:lang w:eastAsia="vi-VN"/>
-              </w:rPr>
-              <w:tab/>
+                <w:lang w:val="en-US" w:eastAsia="vi-VN"/>
+              </w:rPr>
+              <w:t xml:space="preserve"> </w:t>
             </w:r>
             <w:r>
               <w:rPr>
@@ -835,9 +829,9 @@
                 <w:noProof/>
                 <w:sz w:val="24"/>
                 <w:szCs w:val="24"/>
-                <w:lang w:eastAsia="vi-VN"/>
-              </w:rPr>
-              <w:tab/>
+                <w:lang w:val="en-US" w:eastAsia="vi-VN"/>
+              </w:rPr>
+              <w:t xml:space="preserve"> </w:t>
             </w:r>
             <w:r>
               <w:rPr>
@@ -927,9 +921,9 @@
                 <w:noProof/>
                 <w:sz w:val="24"/>
                 <w:szCs w:val="24"/>
-                <w:lang w:eastAsia="vi-VN"/>
-              </w:rPr>
-              <w:tab/>
+                <w:lang w:val="en-US" w:eastAsia="vi-VN"/>
+              </w:rPr>
+              <w:t xml:space="preserve"> </w:t>
             </w:r>
             <w:r>
               <w:rPr>
@@ -1019,9 +1013,9 @@
                 <w:noProof/>
                 <w:sz w:val="24"/>
                 <w:szCs w:val="24"/>
-                <w:lang w:eastAsia="vi-VN"/>
-              </w:rPr>
-              <w:tab/>
+                <w:lang w:val="en-US" w:eastAsia="vi-VN"/>
+              </w:rPr>
+              <w:t xml:space="preserve"> </w:t>
             </w:r>
             <w:r>
               <w:rPr>
@@ -1111,9 +1105,9 @@
                 <w:noProof/>
                 <w:sz w:val="24"/>
                 <w:szCs w:val="24"/>
-                <w:lang w:eastAsia="vi-VN"/>
-              </w:rPr>
-              <w:tab/>
+                <w:lang w:val="en-US" w:eastAsia="vi-VN"/>
+              </w:rPr>
+              <w:t xml:space="preserve"> </w:t>
             </w:r>
             <w:r>
               <w:rPr>
@@ -1203,9 +1197,9 @@
                 <w:noProof/>
                 <w:sz w:val="24"/>
                 <w:szCs w:val="24"/>
-                <w:lang w:eastAsia="vi-VN"/>
-              </w:rPr>
-              <w:tab/>
+                <w:lang w:val="en-US" w:eastAsia="vi-VN"/>
+              </w:rPr>
+              <w:t xml:space="preserve"> </w:t>
             </w:r>
             <w:r>
               <w:rPr>
@@ -1295,9 +1289,9 @@
                 <w:noProof/>
                 <w:sz w:val="24"/>
                 <w:szCs w:val="24"/>
-                <w:lang w:eastAsia="vi-VN"/>
-              </w:rPr>
-              <w:tab/>
+                <w:lang w:val="en-US" w:eastAsia="vi-VN"/>
+              </w:rPr>
+              <w:t xml:space="preserve"> </w:t>
             </w:r>
             <w:r>
               <w:rPr>
@@ -1386,9 +1380,9 @@
                 <w:noProof/>
                 <w:sz w:val="24"/>
                 <w:szCs w:val="24"/>
-                <w:lang w:eastAsia="vi-VN"/>
-              </w:rPr>
-              <w:tab/>
+                <w:lang w:val="en-US" w:eastAsia="vi-VN"/>
+              </w:rPr>
+              <w:t xml:space="preserve"> </w:t>
             </w:r>
             <w:r>
               <w:rPr>
@@ -1477,9 +1471,9 @@
                 <w:noProof/>
                 <w:sz w:val="24"/>
                 <w:szCs w:val="24"/>
-                <w:lang w:eastAsia="vi-VN"/>
-              </w:rPr>
-              <w:tab/>
+                <w:lang w:val="en-US" w:eastAsia="vi-VN"/>
+              </w:rPr>
+              <w:t xml:space="preserve"> </w:t>
             </w:r>
             <w:r>
               <w:rPr>
@@ -1564,13 +1558,11 @@
             </w:r>
             <w:r>
               <w:rPr>
-                <w:rFonts w:eastAsiaTheme="minorEastAsia"/>
-                <w:noProof/>
-                <w:sz w:val="24"/>
-                <w:szCs w:val="24"/>
-                <w:lang w:eastAsia="vi-VN"/>
-              </w:rPr>
-              <w:tab/>
+                <w:rStyle w:val="Hyperlink"/>
+                <w:noProof/>
+                <w:lang w:val="en-US"/>
+              </w:rPr>
+              <w:t xml:space="preserve"> </w:t>
             </w:r>
             <w:r>
               <w:rPr>
@@ -1660,9 +1652,9 @@
                 <w:noProof/>
                 <w:sz w:val="24"/>
                 <w:szCs w:val="24"/>
-                <w:lang w:eastAsia="vi-VN"/>
-              </w:rPr>
-              <w:tab/>
+                <w:lang w:val="en-US" w:eastAsia="vi-VN"/>
+              </w:rPr>
+              <w:t xml:space="preserve"> </w:t>
             </w:r>
             <w:r>
               <w:rPr>
@@ -1752,9 +1744,9 @@
                 <w:noProof/>
                 <w:sz w:val="24"/>
                 <w:szCs w:val="24"/>
-                <w:lang w:eastAsia="vi-VN"/>
-              </w:rPr>
-              <w:tab/>
+                <w:lang w:val="en-US" w:eastAsia="vi-VN"/>
+              </w:rPr>
+              <w:t xml:space="preserve"> </w:t>
             </w:r>
             <w:r>
               <w:rPr>
@@ -1844,9 +1836,9 @@
                 <w:noProof/>
                 <w:sz w:val="24"/>
                 <w:szCs w:val="24"/>
-                <w:lang w:eastAsia="vi-VN"/>
-              </w:rPr>
-              <w:tab/>
+                <w:lang w:val="en-US" w:eastAsia="vi-VN"/>
+              </w:rPr>
+              <w:t xml:space="preserve"> </w:t>
             </w:r>
             <w:r>
               <w:rPr>
@@ -1935,9 +1927,9 @@
                 <w:noProof/>
                 <w:sz w:val="24"/>
                 <w:szCs w:val="24"/>
-                <w:lang w:eastAsia="vi-VN"/>
-              </w:rPr>
-              <w:tab/>
+                <w:lang w:val="en-US" w:eastAsia="vi-VN"/>
+              </w:rPr>
+              <w:t xml:space="preserve"> </w:t>
             </w:r>
             <w:r>
               <w:rPr>
@@ -2025,9 +2017,9 @@
                 <w:noProof/>
                 <w:sz w:val="24"/>
                 <w:szCs w:val="24"/>
-                <w:lang w:eastAsia="vi-VN"/>
-              </w:rPr>
-              <w:tab/>
+                <w:lang w:val="en-US" w:eastAsia="vi-VN"/>
+              </w:rPr>
+              <w:t xml:space="preserve"> </w:t>
             </w:r>
             <w:r>
               <w:rPr>
@@ -2116,9 +2108,9 @@
                 <w:noProof/>
                 <w:sz w:val="24"/>
                 <w:szCs w:val="24"/>
-                <w:lang w:eastAsia="vi-VN"/>
-              </w:rPr>
-              <w:tab/>
+                <w:lang w:val="en-US" w:eastAsia="vi-VN"/>
+              </w:rPr>
+              <w:t xml:space="preserve"> </w:t>
             </w:r>
             <w:r>
               <w:rPr>
@@ -2207,9 +2199,9 @@
                 <w:noProof/>
                 <w:sz w:val="24"/>
                 <w:szCs w:val="24"/>
-                <w:lang w:eastAsia="vi-VN"/>
-              </w:rPr>
-              <w:tab/>
+                <w:lang w:val="en-US" w:eastAsia="vi-VN"/>
+              </w:rPr>
+              <w:t xml:space="preserve"> </w:t>
             </w:r>
             <w:r>
               <w:rPr>
@@ -2298,9 +2290,9 @@
                 <w:noProof/>
                 <w:sz w:val="24"/>
                 <w:szCs w:val="24"/>
-                <w:lang w:eastAsia="vi-VN"/>
-              </w:rPr>
-              <w:tab/>
+                <w:lang w:val="en-US" w:eastAsia="vi-VN"/>
+              </w:rPr>
+              <w:t xml:space="preserve"> </w:t>
             </w:r>
             <w:r>
               <w:rPr>
@@ -2388,9 +2380,9 @@
                 <w:noProof/>
                 <w:sz w:val="24"/>
                 <w:szCs w:val="24"/>
-                <w:lang w:eastAsia="vi-VN"/>
-              </w:rPr>
-              <w:tab/>
+                <w:lang w:val="en-US" w:eastAsia="vi-VN"/>
+              </w:rPr>
+              <w:t xml:space="preserve"> </w:t>
             </w:r>
             <w:r>
               <w:rPr>
@@ -2478,9 +2470,9 @@
                 <w:noProof/>
                 <w:sz w:val="24"/>
                 <w:szCs w:val="24"/>
-                <w:lang w:eastAsia="vi-VN"/>
-              </w:rPr>
-              <w:tab/>
+                <w:lang w:val="en-US" w:eastAsia="vi-VN"/>
+              </w:rPr>
+              <w:t xml:space="preserve"> </w:t>
             </w:r>
             <w:r>
               <w:rPr>
@@ -2569,9 +2561,9 @@
                 <w:noProof/>
                 <w:sz w:val="24"/>
                 <w:szCs w:val="24"/>
-                <w:lang w:eastAsia="vi-VN"/>
-              </w:rPr>
-              <w:tab/>
+                <w:lang w:val="en-US" w:eastAsia="vi-VN"/>
+              </w:rPr>
+              <w:t xml:space="preserve"> </w:t>
             </w:r>
             <w:r>
               <w:rPr>
@@ -2659,9 +2651,9 @@
                 <w:noProof/>
                 <w:sz w:val="24"/>
                 <w:szCs w:val="24"/>
-                <w:lang w:eastAsia="vi-VN"/>
-              </w:rPr>
-              <w:tab/>
+                <w:lang w:val="en-US" w:eastAsia="vi-VN"/>
+              </w:rPr>
+              <w:t xml:space="preserve"> </w:t>
             </w:r>
             <w:r>
               <w:rPr>
@@ -2749,9 +2741,9 @@
                 <w:noProof/>
                 <w:sz w:val="24"/>
                 <w:szCs w:val="24"/>
-                <w:lang w:eastAsia="vi-VN"/>
-              </w:rPr>
-              <w:tab/>
+                <w:lang w:val="en-US" w:eastAsia="vi-VN"/>
+              </w:rPr>
+              <w:t xml:space="preserve"> </w:t>
             </w:r>
             <w:r>
               <w:rPr>
@@ -2839,9 +2831,9 @@
                 <w:noProof/>
                 <w:sz w:val="24"/>
                 <w:szCs w:val="24"/>
-                <w:lang w:eastAsia="vi-VN"/>
-              </w:rPr>
-              <w:tab/>
+                <w:lang w:val="en-US" w:eastAsia="vi-VN"/>
+              </w:rPr>
+              <w:t xml:space="preserve"> </w:t>
             </w:r>
             <w:r>
               <w:rPr>
@@ -2929,9 +2921,9 @@
                 <w:noProof/>
                 <w:sz w:val="24"/>
                 <w:szCs w:val="24"/>
-                <w:lang w:eastAsia="vi-VN"/>
-              </w:rPr>
-              <w:tab/>
+                <w:lang w:val="en-US" w:eastAsia="vi-VN"/>
+              </w:rPr>
+              <w:t xml:space="preserve"> </w:t>
             </w:r>
             <w:r>
               <w:rPr>
@@ -3019,9 +3011,9 @@
                 <w:noProof/>
                 <w:sz w:val="24"/>
                 <w:szCs w:val="24"/>
-                <w:lang w:eastAsia="vi-VN"/>
-              </w:rPr>
-              <w:tab/>
+                <w:lang w:val="en-US" w:eastAsia="vi-VN"/>
+              </w:rPr>
+              <w:t xml:space="preserve"> </w:t>
             </w:r>
             <w:r>
               <w:rPr>
@@ -3109,9 +3101,9 @@
                 <w:noProof/>
                 <w:sz w:val="24"/>
                 <w:szCs w:val="24"/>
-                <w:lang w:eastAsia="vi-VN"/>
-              </w:rPr>
-              <w:tab/>
+                <w:lang w:val="en-US" w:eastAsia="vi-VN"/>
+              </w:rPr>
+              <w:t xml:space="preserve"> </w:t>
             </w:r>
             <w:r>
               <w:rPr>
@@ -3199,9 +3191,9 @@
                 <w:noProof/>
                 <w:sz w:val="24"/>
                 <w:szCs w:val="24"/>
-                <w:lang w:eastAsia="vi-VN"/>
-              </w:rPr>
-              <w:tab/>
+                <w:lang w:val="en-US" w:eastAsia="vi-VN"/>
+              </w:rPr>
+              <w:t xml:space="preserve"> </w:t>
             </w:r>
             <w:r>
               <w:rPr>
@@ -3289,9 +3281,9 @@
                 <w:noProof/>
                 <w:sz w:val="24"/>
                 <w:szCs w:val="24"/>
-                <w:lang w:eastAsia="vi-VN"/>
-              </w:rPr>
-              <w:tab/>
+                <w:lang w:val="en-US" w:eastAsia="vi-VN"/>
+              </w:rPr>
+              <w:t xml:space="preserve"> </w:t>
             </w:r>
             <w:r>
               <w:rPr>
@@ -5105,25 +5097,51 @@
       <w:r>
         <w:t xml:space="preserve">Bảng </w:t>
       </w:r>
-      <w:fldSimple w:instr=" STYLEREF 1 \s ">
-        <w:r>
-          <w:rPr>
-            <w:noProof/>
-          </w:rPr>
-          <w:t>1</w:t>
-        </w:r>
-      </w:fldSimple>
+      <w:r>
+        <w:fldChar w:fldCharType="begin"/>
+      </w:r>
+      <w:r>
+        <w:instrText xml:space="preserve"> STYLEREF 1 \s </w:instrText>
+      </w:r>
+      <w:r>
+        <w:fldChar w:fldCharType="separate"/>
+      </w:r>
+      <w:r>
+        <w:rPr>
+          <w:noProof/>
+        </w:rPr>
+        <w:t>1</w:t>
+      </w:r>
+      <w:r>
+        <w:rPr>
+          <w:noProof/>
+        </w:rPr>
+        <w:fldChar w:fldCharType="end"/>
+      </w:r>
       <w:r>
         <w:noBreakHyphen/>
       </w:r>
-      <w:fldSimple w:instr=" SEQ Bảng \* ARABIC \s 1 ">
-        <w:r>
-          <w:rPr>
-            <w:noProof/>
-          </w:rPr>
-          <w:t>1</w:t>
-        </w:r>
-      </w:fldSimple>
+      <w:r>
+        <w:fldChar w:fldCharType="begin"/>
+      </w:r>
+      <w:r>
+        <w:instrText xml:space="preserve"> SEQ Bảng \* ARABIC \s 1 </w:instrText>
+      </w:r>
+      <w:r>
+        <w:fldChar w:fldCharType="separate"/>
+      </w:r>
+      <w:r>
+        <w:rPr>
+          <w:noProof/>
+        </w:rPr>
+        <w:t>1</w:t>
+      </w:r>
+      <w:r>
+        <w:rPr>
+          <w:noProof/>
+        </w:rPr>
+        <w:fldChar w:fldCharType="end"/>
+      </w:r>
       <w:r>
         <w:rPr>
           <w:lang w:val="en-US"/>
@@ -5315,25 +5333,51 @@
       <w:r>
         <w:t xml:space="preserve">Bảng </w:t>
       </w:r>
-      <w:fldSimple w:instr=" STYLEREF 1 \s ">
-        <w:r>
-          <w:rPr>
-            <w:noProof/>
-          </w:rPr>
-          <w:t>2</w:t>
-        </w:r>
-      </w:fldSimple>
+      <w:r>
+        <w:fldChar w:fldCharType="begin"/>
+      </w:r>
+      <w:r>
+        <w:instrText xml:space="preserve"> STYLEREF 1 \s </w:instrText>
+      </w:r>
+      <w:r>
+        <w:fldChar w:fldCharType="separate"/>
+      </w:r>
+      <w:r>
+        <w:rPr>
+          <w:noProof/>
+        </w:rPr>
+        <w:t>2</w:t>
+      </w:r>
+      <w:r>
+        <w:rPr>
+          <w:noProof/>
+        </w:rPr>
+        <w:fldChar w:fldCharType="end"/>
+      </w:r>
       <w:r>
         <w:noBreakHyphen/>
       </w:r>
-      <w:fldSimple w:instr=" SEQ Bảng \* ARABIC \s 1 ">
-        <w:r>
-          <w:rPr>
-            <w:noProof/>
-          </w:rPr>
-          <w:t>1</w:t>
-        </w:r>
-      </w:fldSimple>
+      <w:r>
+        <w:fldChar w:fldCharType="begin"/>
+      </w:r>
+      <w:r>
+        <w:instrText xml:space="preserve"> SEQ Bảng \* ARABIC \s 1 </w:instrText>
+      </w:r>
+      <w:r>
+        <w:fldChar w:fldCharType="separate"/>
+      </w:r>
+      <w:r>
+        <w:rPr>
+          <w:noProof/>
+        </w:rPr>
+        <w:t>1</w:t>
+      </w:r>
+      <w:r>
+        <w:rPr>
+          <w:noProof/>
+        </w:rPr>
+        <w:fldChar w:fldCharType="end"/>
+      </w:r>
       <w:r>
         <w:rPr>
           <w:lang w:val="en-US"/>
@@ -5392,25 +5436,51 @@
       <w:r>
         <w:t xml:space="preserve">Hình </w:t>
       </w:r>
-      <w:fldSimple w:instr=" STYLEREF 1 \s ">
-        <w:r>
-          <w:rPr>
-            <w:noProof/>
-          </w:rPr>
-          <w:t>2</w:t>
-        </w:r>
-      </w:fldSimple>
+      <w:r>
+        <w:fldChar w:fldCharType="begin"/>
+      </w:r>
+      <w:r>
+        <w:instrText xml:space="preserve"> STYLEREF 1 \s </w:instrText>
+      </w:r>
+      <w:r>
+        <w:fldChar w:fldCharType="separate"/>
+      </w:r>
+      <w:r>
+        <w:rPr>
+          <w:noProof/>
+        </w:rPr>
+        <w:t>2</w:t>
+      </w:r>
+      <w:r>
+        <w:rPr>
+          <w:noProof/>
+        </w:rPr>
+        <w:fldChar w:fldCharType="end"/>
+      </w:r>
       <w:r>
         <w:noBreakHyphen/>
       </w:r>
-      <w:fldSimple w:instr=" SEQ Hình \* ARABIC \s 1 ">
-        <w:r>
-          <w:rPr>
-            <w:noProof/>
-          </w:rPr>
-          <w:t>1</w:t>
-        </w:r>
-      </w:fldSimple>
+      <w:r>
+        <w:fldChar w:fldCharType="begin"/>
+      </w:r>
+      <w:r>
+        <w:instrText xml:space="preserve"> SEQ Hình \* ARABIC \s 1 </w:instrText>
+      </w:r>
+      <w:r>
+        <w:fldChar w:fldCharType="separate"/>
+      </w:r>
+      <w:r>
+        <w:rPr>
+          <w:noProof/>
+        </w:rPr>
+        <w:t>1</w:t>
+      </w:r>
+      <w:r>
+        <w:rPr>
+          <w:noProof/>
+        </w:rPr>
+        <w:fldChar w:fldCharType="end"/>
+      </w:r>
       <w:r>
         <w:rPr>
           <w:lang w:val="en-US"/>
@@ -5448,25 +5518,51 @@
       <w:r>
         <w:t xml:space="preserve">Bảng </w:t>
       </w:r>
-      <w:fldSimple w:instr=" STYLEREF 1 \s ">
-        <w:r>
-          <w:rPr>
-            <w:noProof/>
-          </w:rPr>
-          <w:t>2</w:t>
-        </w:r>
-      </w:fldSimple>
+      <w:r>
+        <w:fldChar w:fldCharType="begin"/>
+      </w:r>
+      <w:r>
+        <w:instrText xml:space="preserve"> STYLEREF 1 \s </w:instrText>
+      </w:r>
+      <w:r>
+        <w:fldChar w:fldCharType="separate"/>
+      </w:r>
+      <w:r>
+        <w:rPr>
+          <w:noProof/>
+        </w:rPr>
+        <w:t>2</w:t>
+      </w:r>
+      <w:r>
+        <w:rPr>
+          <w:noProof/>
+        </w:rPr>
+        <w:fldChar w:fldCharType="end"/>
+      </w:r>
       <w:r>
         <w:noBreakHyphen/>
       </w:r>
-      <w:fldSimple w:instr=" SEQ Bảng \* ARABIC \s 1 ">
-        <w:r>
-          <w:rPr>
-            <w:noProof/>
-          </w:rPr>
-          <w:t>2</w:t>
-        </w:r>
-      </w:fldSimple>
+      <w:r>
+        <w:fldChar w:fldCharType="begin"/>
+      </w:r>
+      <w:r>
+        <w:instrText xml:space="preserve"> SEQ Bảng \* ARABIC \s 1 </w:instrText>
+      </w:r>
+      <w:r>
+        <w:fldChar w:fldCharType="separate"/>
+      </w:r>
+      <w:r>
+        <w:rPr>
+          <w:noProof/>
+        </w:rPr>
+        <w:t>2</w:t>
+      </w:r>
+      <w:r>
+        <w:rPr>
+          <w:noProof/>
+        </w:rPr>
+        <w:fldChar w:fldCharType="end"/>
+      </w:r>
       <w:r>
         <w:rPr>
           <w:lang w:val="en-US"/>
@@ -5594,25 +5690,51 @@
       <w:r>
         <w:t xml:space="preserve">Bảng </w:t>
       </w:r>
-      <w:fldSimple w:instr=" STYLEREF 1 \s ">
-        <w:r>
-          <w:rPr>
-            <w:noProof/>
-          </w:rPr>
-          <w:t>2</w:t>
-        </w:r>
-      </w:fldSimple>
+      <w:r>
+        <w:fldChar w:fldCharType="begin"/>
+      </w:r>
+      <w:r>
+        <w:instrText xml:space="preserve"> STYLEREF 1 \s </w:instrText>
+      </w:r>
+      <w:r>
+        <w:fldChar w:fldCharType="separate"/>
+      </w:r>
+      <w:r>
+        <w:rPr>
+          <w:noProof/>
+        </w:rPr>
+        <w:t>2</w:t>
+      </w:r>
+      <w:r>
+        <w:rPr>
+          <w:noProof/>
+        </w:rPr>
+        <w:fldChar w:fldCharType="end"/>
+      </w:r>
       <w:r>
         <w:noBreakHyphen/>
       </w:r>
-      <w:fldSimple w:instr=" SEQ Bảng \* ARABIC \s 1 ">
-        <w:r>
-          <w:rPr>
-            <w:noProof/>
-          </w:rPr>
-          <w:t>3</w:t>
-        </w:r>
-      </w:fldSimple>
+      <w:r>
+        <w:fldChar w:fldCharType="begin"/>
+      </w:r>
+      <w:r>
+        <w:instrText xml:space="preserve"> SEQ Bảng \* ARABIC \s 1 </w:instrText>
+      </w:r>
+      <w:r>
+        <w:fldChar w:fldCharType="separate"/>
+      </w:r>
+      <w:r>
+        <w:rPr>
+          <w:noProof/>
+        </w:rPr>
+        <w:t>3</w:t>
+      </w:r>
+      <w:r>
+        <w:rPr>
+          <w:noProof/>
+        </w:rPr>
+        <w:fldChar w:fldCharType="end"/>
+      </w:r>
       <w:r>
         <w:rPr>
           <w:lang w:val="en-US"/>
@@ -5719,25 +5841,51 @@
       <w:r>
         <w:t xml:space="preserve">Bảng </w:t>
       </w:r>
-      <w:fldSimple w:instr=" STYLEREF 1 \s ">
-        <w:r>
-          <w:rPr>
-            <w:noProof/>
-          </w:rPr>
-          <w:t>3</w:t>
-        </w:r>
-      </w:fldSimple>
+      <w:r>
+        <w:fldChar w:fldCharType="begin"/>
+      </w:r>
+      <w:r>
+        <w:instrText xml:space="preserve"> STYLEREF 1 \s </w:instrText>
+      </w:r>
+      <w:r>
+        <w:fldChar w:fldCharType="separate"/>
+      </w:r>
+      <w:r>
+        <w:rPr>
+          <w:noProof/>
+        </w:rPr>
+        <w:t>3</w:t>
+      </w:r>
+      <w:r>
+        <w:rPr>
+          <w:noProof/>
+        </w:rPr>
+        <w:fldChar w:fldCharType="end"/>
+      </w:r>
       <w:r>
         <w:noBreakHyphen/>
       </w:r>
-      <w:fldSimple w:instr=" SEQ Bảng \* ARABIC \s 1 ">
-        <w:r>
-          <w:rPr>
-            <w:noProof/>
-          </w:rPr>
-          <w:t>1</w:t>
-        </w:r>
-      </w:fldSimple>
+      <w:r>
+        <w:fldChar w:fldCharType="begin"/>
+      </w:r>
+      <w:r>
+        <w:instrText xml:space="preserve"> SEQ Bảng \* ARABIC \s 1 </w:instrText>
+      </w:r>
+      <w:r>
+        <w:fldChar w:fldCharType="separate"/>
+      </w:r>
+      <w:r>
+        <w:rPr>
+          <w:noProof/>
+        </w:rPr>
+        <w:t>1</w:t>
+      </w:r>
+      <w:r>
+        <w:rPr>
+          <w:noProof/>
+        </w:rPr>
+        <w:fldChar w:fldCharType="end"/>
+      </w:r>
       <w:r>
         <w:t xml:space="preserve"> Mô tả đối tượng và quyền của quản trị viên</w:t>
       </w:r>
@@ -5768,25 +5916,51 @@
       <w:r>
         <w:t xml:space="preserve">Bảng </w:t>
       </w:r>
-      <w:fldSimple w:instr=" STYLEREF 1 \s ">
-        <w:r>
-          <w:rPr>
-            <w:noProof/>
-          </w:rPr>
-          <w:t>3</w:t>
-        </w:r>
-      </w:fldSimple>
+      <w:r>
+        <w:fldChar w:fldCharType="begin"/>
+      </w:r>
+      <w:r>
+        <w:instrText xml:space="preserve"> STYLEREF 1 \s </w:instrText>
+      </w:r>
+      <w:r>
+        <w:fldChar w:fldCharType="separate"/>
+      </w:r>
+      <w:r>
+        <w:rPr>
+          <w:noProof/>
+        </w:rPr>
+        <w:t>3</w:t>
+      </w:r>
+      <w:r>
+        <w:rPr>
+          <w:noProof/>
+        </w:rPr>
+        <w:fldChar w:fldCharType="end"/>
+      </w:r>
       <w:r>
         <w:noBreakHyphen/>
       </w:r>
-      <w:fldSimple w:instr=" SEQ Bảng \* ARABIC \s 1 ">
-        <w:r>
-          <w:rPr>
-            <w:noProof/>
-          </w:rPr>
-          <w:t>2</w:t>
-        </w:r>
-      </w:fldSimple>
+      <w:r>
+        <w:fldChar w:fldCharType="begin"/>
+      </w:r>
+      <w:r>
+        <w:instrText xml:space="preserve"> SEQ Bảng \* ARABIC \s 1 </w:instrText>
+      </w:r>
+      <w:r>
+        <w:fldChar w:fldCharType="separate"/>
+      </w:r>
+      <w:r>
+        <w:rPr>
+          <w:noProof/>
+        </w:rPr>
+        <w:t>2</w:t>
+      </w:r>
+      <w:r>
+        <w:rPr>
+          <w:noProof/>
+        </w:rPr>
+        <w:fldChar w:fldCharType="end"/>
+      </w:r>
       <w:r>
         <w:t xml:space="preserve"> Mô tả đối tượng và quyền của người dùng</w:t>
       </w:r>
@@ -5817,25 +5991,51 @@
       <w:r>
         <w:t xml:space="preserve">Bảng </w:t>
       </w:r>
-      <w:fldSimple w:instr=" STYLEREF 1 \s ">
-        <w:r>
-          <w:rPr>
-            <w:noProof/>
-          </w:rPr>
-          <w:t>3</w:t>
-        </w:r>
-      </w:fldSimple>
+      <w:r>
+        <w:fldChar w:fldCharType="begin"/>
+      </w:r>
+      <w:r>
+        <w:instrText xml:space="preserve"> STYLEREF 1 \s </w:instrText>
+      </w:r>
+      <w:r>
+        <w:fldChar w:fldCharType="separate"/>
+      </w:r>
+      <w:r>
+        <w:rPr>
+          <w:noProof/>
+        </w:rPr>
+        <w:t>3</w:t>
+      </w:r>
+      <w:r>
+        <w:rPr>
+          <w:noProof/>
+        </w:rPr>
+        <w:fldChar w:fldCharType="end"/>
+      </w:r>
       <w:r>
         <w:noBreakHyphen/>
       </w:r>
-      <w:fldSimple w:instr=" SEQ Bảng \* ARABIC \s 1 ">
-        <w:r>
-          <w:rPr>
-            <w:noProof/>
-          </w:rPr>
-          <w:t>3</w:t>
-        </w:r>
-      </w:fldSimple>
+      <w:r>
+        <w:fldChar w:fldCharType="begin"/>
+      </w:r>
+      <w:r>
+        <w:instrText xml:space="preserve"> SEQ Bảng \* ARABIC \s 1 </w:instrText>
+      </w:r>
+      <w:r>
+        <w:fldChar w:fldCharType="separate"/>
+      </w:r>
+      <w:r>
+        <w:rPr>
+          <w:noProof/>
+        </w:rPr>
+        <w:t>3</w:t>
+      </w:r>
+      <w:r>
+        <w:rPr>
+          <w:noProof/>
+        </w:rPr>
+        <w:fldChar w:fldCharType="end"/>
+      </w:r>
       <w:r>
         <w:t xml:space="preserve"> Mô tả các chức năng của hệ thống</w:t>
       </w:r>
@@ -5887,25 +6087,51 @@
       <w:r>
         <w:t xml:space="preserve">Hình </w:t>
       </w:r>
-      <w:fldSimple w:instr=" STYLEREF 1 \s ">
-        <w:r>
-          <w:rPr>
-            <w:noProof/>
-          </w:rPr>
-          <w:t>3</w:t>
-        </w:r>
-      </w:fldSimple>
+      <w:r>
+        <w:fldChar w:fldCharType="begin"/>
+      </w:r>
+      <w:r>
+        <w:instrText xml:space="preserve"> STYLEREF 1 \s </w:instrText>
+      </w:r>
+      <w:r>
+        <w:fldChar w:fldCharType="separate"/>
+      </w:r>
+      <w:r>
+        <w:rPr>
+          <w:noProof/>
+        </w:rPr>
+        <w:t>3</w:t>
+      </w:r>
+      <w:r>
+        <w:rPr>
+          <w:noProof/>
+        </w:rPr>
+        <w:fldChar w:fldCharType="end"/>
+      </w:r>
       <w:r>
         <w:noBreakHyphen/>
       </w:r>
-      <w:fldSimple w:instr=" SEQ Hình \* ARABIC \s 1 ">
-        <w:r>
-          <w:rPr>
-            <w:noProof/>
-          </w:rPr>
-          <w:t>1</w:t>
-        </w:r>
-      </w:fldSimple>
+      <w:r>
+        <w:fldChar w:fldCharType="begin"/>
+      </w:r>
+      <w:r>
+        <w:instrText xml:space="preserve"> SEQ Hình \* ARABIC \s 1 </w:instrText>
+      </w:r>
+      <w:r>
+        <w:fldChar w:fldCharType="separate"/>
+      </w:r>
+      <w:r>
+        <w:rPr>
+          <w:noProof/>
+        </w:rPr>
+        <w:t>1</w:t>
+      </w:r>
+      <w:r>
+        <w:rPr>
+          <w:noProof/>
+        </w:rPr>
+        <w:fldChar w:fldCharType="end"/>
+      </w:r>
       <w:r>
         <w:rPr>
           <w:lang w:val="en-US"/>
@@ -5934,25 +6160,51 @@
       <w:r>
         <w:t xml:space="preserve">Hình </w:t>
       </w:r>
-      <w:fldSimple w:instr=" STYLEREF 1 \s ">
-        <w:r>
-          <w:rPr>
-            <w:noProof/>
-          </w:rPr>
-          <w:t>3</w:t>
-        </w:r>
-      </w:fldSimple>
+      <w:r>
+        <w:fldChar w:fldCharType="begin"/>
+      </w:r>
+      <w:r>
+        <w:instrText xml:space="preserve"> STYLEREF 1 \s </w:instrText>
+      </w:r>
+      <w:r>
+        <w:fldChar w:fldCharType="separate"/>
+      </w:r>
+      <w:r>
+        <w:rPr>
+          <w:noProof/>
+        </w:rPr>
+        <w:t>3</w:t>
+      </w:r>
+      <w:r>
+        <w:rPr>
+          <w:noProof/>
+        </w:rPr>
+        <w:fldChar w:fldCharType="end"/>
+      </w:r>
       <w:r>
         <w:noBreakHyphen/>
       </w:r>
-      <w:fldSimple w:instr=" SEQ Hình \* ARABIC \s 1 ">
-        <w:r>
-          <w:rPr>
-            <w:noProof/>
-          </w:rPr>
-          <w:t>2</w:t>
-        </w:r>
-      </w:fldSimple>
+      <w:r>
+        <w:fldChar w:fldCharType="begin"/>
+      </w:r>
+      <w:r>
+        <w:instrText xml:space="preserve"> SEQ Hình \* ARABIC \s 1 </w:instrText>
+      </w:r>
+      <w:r>
+        <w:fldChar w:fldCharType="separate"/>
+      </w:r>
+      <w:r>
+        <w:rPr>
+          <w:noProof/>
+        </w:rPr>
+        <w:t>2</w:t>
+      </w:r>
+      <w:r>
+        <w:rPr>
+          <w:noProof/>
+        </w:rPr>
+        <w:fldChar w:fldCharType="end"/>
+      </w:r>
       <w:r>
         <w:t xml:space="preserve"> Lưu đồ xử lý của hệ thống</w:t>
       </w:r>
@@ -5988,25 +6240,51 @@
       <w:r>
         <w:t xml:space="preserve">Hình </w:t>
       </w:r>
-      <w:fldSimple w:instr=" STYLEREF 1 \s ">
-        <w:r>
-          <w:rPr>
-            <w:noProof/>
-          </w:rPr>
-          <w:t>3</w:t>
-        </w:r>
-      </w:fldSimple>
+      <w:r>
+        <w:fldChar w:fldCharType="begin"/>
+      </w:r>
+      <w:r>
+        <w:instrText xml:space="preserve"> STYLEREF 1 \s </w:instrText>
+      </w:r>
+      <w:r>
+        <w:fldChar w:fldCharType="separate"/>
+      </w:r>
+      <w:r>
+        <w:rPr>
+          <w:noProof/>
+        </w:rPr>
+        <w:t>3</w:t>
+      </w:r>
+      <w:r>
+        <w:rPr>
+          <w:noProof/>
+        </w:rPr>
+        <w:fldChar w:fldCharType="end"/>
+      </w:r>
       <w:r>
         <w:noBreakHyphen/>
       </w:r>
-      <w:fldSimple w:instr=" SEQ Hình \* ARABIC \s 1 ">
-        <w:r>
-          <w:rPr>
-            <w:noProof/>
-          </w:rPr>
-          <w:t>3</w:t>
-        </w:r>
-      </w:fldSimple>
+      <w:r>
+        <w:fldChar w:fldCharType="begin"/>
+      </w:r>
+      <w:r>
+        <w:instrText xml:space="preserve"> SEQ Hình \* ARABIC \s 1 </w:instrText>
+      </w:r>
+      <w:r>
+        <w:fldChar w:fldCharType="separate"/>
+      </w:r>
+      <w:r>
+        <w:rPr>
+          <w:noProof/>
+        </w:rPr>
+        <w:t>3</w:t>
+      </w:r>
+      <w:r>
+        <w:rPr>
+          <w:noProof/>
+        </w:rPr>
+        <w:fldChar w:fldCharType="end"/>
+      </w:r>
       <w:r>
         <w:t xml:space="preserve"> Giao diện chính người dùng</w:t>
       </w:r>
@@ -6022,25 +6300,51 @@
       <w:r>
         <w:t xml:space="preserve">Hình </w:t>
       </w:r>
-      <w:fldSimple w:instr=" STYLEREF 1 \s ">
-        <w:r>
-          <w:rPr>
-            <w:noProof/>
-          </w:rPr>
-          <w:t>3</w:t>
-        </w:r>
-      </w:fldSimple>
+      <w:r>
+        <w:fldChar w:fldCharType="begin"/>
+      </w:r>
+      <w:r>
+        <w:instrText xml:space="preserve"> STYLEREF 1 \s </w:instrText>
+      </w:r>
+      <w:r>
+        <w:fldChar w:fldCharType="separate"/>
+      </w:r>
+      <w:r>
+        <w:rPr>
+          <w:noProof/>
+        </w:rPr>
+        <w:t>3</w:t>
+      </w:r>
+      <w:r>
+        <w:rPr>
+          <w:noProof/>
+        </w:rPr>
+        <w:fldChar w:fldCharType="end"/>
+      </w:r>
       <w:r>
         <w:noBreakHyphen/>
       </w:r>
-      <w:fldSimple w:instr=" SEQ Hình \* ARABIC \s 1 ">
-        <w:r>
-          <w:rPr>
-            <w:noProof/>
-          </w:rPr>
-          <w:t>4</w:t>
-        </w:r>
-      </w:fldSimple>
+      <w:r>
+        <w:fldChar w:fldCharType="begin"/>
+      </w:r>
+      <w:r>
+        <w:instrText xml:space="preserve"> SEQ Hình \* ARABIC \s 1 </w:instrText>
+      </w:r>
+      <w:r>
+        <w:fldChar w:fldCharType="separate"/>
+      </w:r>
+      <w:r>
+        <w:rPr>
+          <w:noProof/>
+        </w:rPr>
+        <w:t>4</w:t>
+      </w:r>
+      <w:r>
+        <w:rPr>
+          <w:noProof/>
+        </w:rPr>
+        <w:fldChar w:fldCharType="end"/>
+      </w:r>
       <w:r>
         <w:t xml:space="preserve"> Mô tả các nút chức năng</w:t>
       </w:r>
@@ -6060,25 +6364,51 @@
       <w:r>
         <w:t xml:space="preserve">Hình </w:t>
       </w:r>
-      <w:fldSimple w:instr=" STYLEREF 1 \s ">
-        <w:r>
-          <w:rPr>
-            <w:noProof/>
-          </w:rPr>
-          <w:t>3</w:t>
-        </w:r>
-      </w:fldSimple>
+      <w:r>
+        <w:fldChar w:fldCharType="begin"/>
+      </w:r>
+      <w:r>
+        <w:instrText xml:space="preserve"> STYLEREF 1 \s </w:instrText>
+      </w:r>
+      <w:r>
+        <w:fldChar w:fldCharType="separate"/>
+      </w:r>
+      <w:r>
+        <w:rPr>
+          <w:noProof/>
+        </w:rPr>
+        <w:t>3</w:t>
+      </w:r>
+      <w:r>
+        <w:rPr>
+          <w:noProof/>
+        </w:rPr>
+        <w:fldChar w:fldCharType="end"/>
+      </w:r>
       <w:r>
         <w:noBreakHyphen/>
       </w:r>
-      <w:fldSimple w:instr=" SEQ Hình \* ARABIC \s 1 ">
-        <w:r>
-          <w:rPr>
-            <w:noProof/>
-          </w:rPr>
-          <w:t>5</w:t>
-        </w:r>
-      </w:fldSimple>
+      <w:r>
+        <w:fldChar w:fldCharType="begin"/>
+      </w:r>
+      <w:r>
+        <w:instrText xml:space="preserve"> SEQ Hình \* ARABIC \s 1 </w:instrText>
+      </w:r>
+      <w:r>
+        <w:fldChar w:fldCharType="separate"/>
+      </w:r>
+      <w:r>
+        <w:rPr>
+          <w:noProof/>
+        </w:rPr>
+        <w:t>5</w:t>
+      </w:r>
+      <w:r>
+        <w:rPr>
+          <w:noProof/>
+        </w:rPr>
+        <w:fldChar w:fldCharType="end"/>
+      </w:r>
       <w:r>
         <w:t xml:space="preserve"> Giao diện người dùng đăng nhập</w:t>
       </w:r>
@@ -6104,25 +6434,51 @@
       <w:r>
         <w:t xml:space="preserve">Hình </w:t>
       </w:r>
-      <w:fldSimple w:instr=" STYLEREF 1 \s ">
-        <w:r>
-          <w:rPr>
-            <w:noProof/>
-          </w:rPr>
-          <w:t>3</w:t>
-        </w:r>
-      </w:fldSimple>
+      <w:r>
+        <w:fldChar w:fldCharType="begin"/>
+      </w:r>
+      <w:r>
+        <w:instrText xml:space="preserve"> STYLEREF 1 \s </w:instrText>
+      </w:r>
+      <w:r>
+        <w:fldChar w:fldCharType="separate"/>
+      </w:r>
+      <w:r>
+        <w:rPr>
+          <w:noProof/>
+        </w:rPr>
+        <w:t>3</w:t>
+      </w:r>
+      <w:r>
+        <w:rPr>
+          <w:noProof/>
+        </w:rPr>
+        <w:fldChar w:fldCharType="end"/>
+      </w:r>
       <w:r>
         <w:noBreakHyphen/>
       </w:r>
-      <w:fldSimple w:instr=" SEQ Hình \* ARABIC \s 1 ">
-        <w:r>
-          <w:rPr>
-            <w:noProof/>
-          </w:rPr>
-          <w:t>6</w:t>
-        </w:r>
-      </w:fldSimple>
+      <w:r>
+        <w:fldChar w:fldCharType="begin"/>
+      </w:r>
+      <w:r>
+        <w:instrText xml:space="preserve"> SEQ Hình \* ARABIC \s 1 </w:instrText>
+      </w:r>
+      <w:r>
+        <w:fldChar w:fldCharType="separate"/>
+      </w:r>
+      <w:r>
+        <w:rPr>
+          <w:noProof/>
+        </w:rPr>
+        <w:t>6</w:t>
+      </w:r>
+      <w:r>
+        <w:rPr>
+          <w:noProof/>
+        </w:rPr>
+        <w:fldChar w:fldCharType="end"/>
+      </w:r>
       <w:r>
         <w:t xml:space="preserve"> Giao diện chính quản trị</w:t>
       </w:r>
@@ -6138,25 +6494,51 @@
       <w:r>
         <w:t xml:space="preserve">Hình </w:t>
       </w:r>
-      <w:fldSimple w:instr=" STYLEREF 1 \s ">
-        <w:r>
-          <w:rPr>
-            <w:noProof/>
-          </w:rPr>
-          <w:t>3</w:t>
-        </w:r>
-      </w:fldSimple>
+      <w:r>
+        <w:fldChar w:fldCharType="begin"/>
+      </w:r>
+      <w:r>
+        <w:instrText xml:space="preserve"> STYLEREF 1 \s </w:instrText>
+      </w:r>
+      <w:r>
+        <w:fldChar w:fldCharType="separate"/>
+      </w:r>
+      <w:r>
+        <w:rPr>
+          <w:noProof/>
+        </w:rPr>
+        <w:t>3</w:t>
+      </w:r>
+      <w:r>
+        <w:rPr>
+          <w:noProof/>
+        </w:rPr>
+        <w:fldChar w:fldCharType="end"/>
+      </w:r>
       <w:r>
         <w:noBreakHyphen/>
       </w:r>
-      <w:fldSimple w:instr=" SEQ Hình \* ARABIC \s 1 ">
-        <w:r>
-          <w:rPr>
-            <w:noProof/>
-          </w:rPr>
-          <w:t>7</w:t>
-        </w:r>
-      </w:fldSimple>
+      <w:r>
+        <w:fldChar w:fldCharType="begin"/>
+      </w:r>
+      <w:r>
+        <w:instrText xml:space="preserve"> SEQ Hình \* ARABIC \s 1 </w:instrText>
+      </w:r>
+      <w:r>
+        <w:fldChar w:fldCharType="separate"/>
+      </w:r>
+      <w:r>
+        <w:rPr>
+          <w:noProof/>
+        </w:rPr>
+        <w:t>7</w:t>
+      </w:r>
+      <w:r>
+        <w:rPr>
+          <w:noProof/>
+        </w:rPr>
+        <w:fldChar w:fldCharType="end"/>
+      </w:r>
       <w:r>
         <w:t xml:space="preserve"> Giao diện người dùng đăng nhập</w:t>
       </w:r>

</xml_diff>